<commit_message>
Updated the test script
Signed-off-by: Isuru Perera <isuruthathsara.vit@gmail.com>
</commit_message>
<xml_diff>
--- a/HNB Mobile Banking Test Script.docx
+++ b/HNB Mobile Banking Test Script.docx
@@ -4,17 +4,6 @@
   <w:body>
     <w:p>
       <w:pPr>
-        <w:jc w:val="center"/>
-        <w:rPr>
-          <w:b/>
-          <w:sz w:val="40"/>
-          <w:szCs w:val="40"/>
-        </w:rPr>
-      </w:pPr>
-    </w:p>
-    <w:p>
-      <w:pPr>
-        <w:jc w:val="center"/>
         <w:rPr>
           <w:b/>
           <w:sz w:val="40"/>
@@ -63,6 +52,7 @@
         <w:t>User Test Script</w:t>
       </w:r>
     </w:p>
+    <w:p/>
     <w:p/>
     <w:p>
       <w:pPr>
@@ -361,6 +351,82 @@
           <w:szCs w:val="24"/>
         </w:rPr>
       </w:pPr>
+    </w:p>
+    <w:p>
+      <w:pPr>
+        <w:rPr>
+          <w:sz w:val="24"/>
+          <w:szCs w:val="24"/>
+        </w:rPr>
+      </w:pPr>
+      <w:r>
+        <w:rPr>
+          <w:sz w:val="24"/>
+          <w:szCs w:val="24"/>
+        </w:rPr>
+        <w:t>User’s Name: …………………………………………………………………</w:t>
+      </w:r>
+    </w:p>
+    <w:p/>
+    <w:p>
+      <w:pPr>
+        <w:tabs>
+          <w:tab w:val="left" w:pos="3840"/>
+        </w:tabs>
+        <w:rPr>
+          <w:sz w:val="24"/>
+          <w:szCs w:val="24"/>
+        </w:rPr>
+      </w:pPr>
+      <w:r>
+        <w:rPr>
+          <w:sz w:val="24"/>
+          <w:szCs w:val="24"/>
+        </w:rPr>
+        <w:t>…………………………</w:t>
+      </w:r>
+      <w:r>
+        <w:rPr>
+          <w:sz w:val="24"/>
+          <w:szCs w:val="24"/>
+        </w:rPr>
+        <w:t>..</w:t>
+      </w:r>
+      <w:r>
+        <w:rPr>
+          <w:sz w:val="24"/>
+          <w:szCs w:val="24"/>
+        </w:rPr>
+        <w:t>..</w:t>
+      </w:r>
+      <w:r>
+        <w:rPr>
+          <w:sz w:val="24"/>
+          <w:szCs w:val="24"/>
+        </w:rPr>
+        <w:br/>
+      </w:r>
+      <w:r>
+        <w:rPr>
+          <w:sz w:val="24"/>
+          <w:szCs w:val="24"/>
+        </w:rPr>
+        <w:t xml:space="preserve"> </w:t>
+      </w:r>
+      <w:r>
+        <w:rPr>
+          <w:sz w:val="24"/>
+          <w:szCs w:val="24"/>
+        </w:rPr>
+        <w:t xml:space="preserve"> </w:t>
+      </w:r>
+      <w:r>
+        <w:rPr>
+          <w:sz w:val="24"/>
+          <w:szCs w:val="24"/>
+        </w:rPr>
+        <w:t>User’s Signature</w:t>
+      </w:r>
       <w:r>
         <w:br w:type="page"/>
       </w:r>
@@ -444,13 +510,6 @@
           <w:szCs w:val="24"/>
         </w:rPr>
       </w:pPr>
-      <w:r>
-        <w:rPr>
-          <w:sz w:val="24"/>
-          <w:szCs w:val="24"/>
-        </w:rPr>
-        <w:t>User’s Name: …………………………………………………………………</w:t>
-      </w:r>
     </w:p>
     <w:p>
       <w:pPr>
@@ -1191,33 +1250,6 @@
         <w:tabs>
           <w:tab w:val="left" w:pos="3840"/>
         </w:tabs>
-        <w:jc w:val="right"/>
-        <w:rPr>
-          <w:sz w:val="24"/>
-          <w:szCs w:val="24"/>
-        </w:rPr>
-      </w:pPr>
-      <w:r>
-        <w:rPr>
-          <w:sz w:val="24"/>
-          <w:szCs w:val="24"/>
-        </w:rPr>
-        <w:t>…………………………</w:t>
-      </w:r>
-      <w:r>
-        <w:rPr>
-          <w:sz w:val="24"/>
-          <w:szCs w:val="24"/>
-        </w:rPr>
-        <w:br/>
-        <w:t>User’s Signature</w:t>
-      </w:r>
-    </w:p>
-    <w:p>
-      <w:pPr>
-        <w:tabs>
-          <w:tab w:val="left" w:pos="3840"/>
-        </w:tabs>
         <w:rPr>
           <w:sz w:val="24"/>
           <w:szCs w:val="24"/>
@@ -1307,13 +1339,6 @@
           <w:szCs w:val="24"/>
         </w:rPr>
       </w:pPr>
-      <w:r>
-        <w:rPr>
-          <w:sz w:val="24"/>
-          <w:szCs w:val="24"/>
-        </w:rPr>
-        <w:t>User’s Name: …………………………………………………………………</w:t>
-      </w:r>
     </w:p>
     <w:p>
       <w:pPr>
@@ -2086,33 +2111,6 @@
     </w:p>
     <w:p>
       <w:pPr>
-        <w:tabs>
-          <w:tab w:val="left" w:pos="3840"/>
-        </w:tabs>
-        <w:jc w:val="right"/>
-        <w:rPr>
-          <w:sz w:val="24"/>
-          <w:szCs w:val="24"/>
-        </w:rPr>
-      </w:pPr>
-      <w:r>
-        <w:rPr>
-          <w:sz w:val="24"/>
-          <w:szCs w:val="24"/>
-        </w:rPr>
-        <w:t>…………………………</w:t>
-      </w:r>
-      <w:r>
-        <w:rPr>
-          <w:sz w:val="24"/>
-          <w:szCs w:val="24"/>
-        </w:rPr>
-        <w:br/>
-        <w:t>User’s Signature</w:t>
-      </w:r>
-    </w:p>
-    <w:p>
-      <w:pPr>
         <w:rPr>
           <w:sz w:val="24"/>
           <w:szCs w:val="24"/>
@@ -2180,13 +2178,6 @@
           <w:szCs w:val="24"/>
         </w:rPr>
       </w:pPr>
-      <w:r>
-        <w:rPr>
-          <w:sz w:val="24"/>
-          <w:szCs w:val="24"/>
-        </w:rPr>
-        <w:t>User’s Name: …………………………………………………………………</w:t>
-      </w:r>
     </w:p>
     <w:p>
       <w:pPr>
@@ -2963,33 +2954,6 @@
     </w:p>
     <w:p>
       <w:pPr>
-        <w:tabs>
-          <w:tab w:val="left" w:pos="3840"/>
-        </w:tabs>
-        <w:jc w:val="right"/>
-        <w:rPr>
-          <w:sz w:val="24"/>
-          <w:szCs w:val="24"/>
-        </w:rPr>
-      </w:pPr>
-      <w:r>
-        <w:rPr>
-          <w:sz w:val="24"/>
-          <w:szCs w:val="24"/>
-        </w:rPr>
-        <w:t>…………………………</w:t>
-      </w:r>
-      <w:r>
-        <w:rPr>
-          <w:sz w:val="24"/>
-          <w:szCs w:val="24"/>
-        </w:rPr>
-        <w:br/>
-        <w:t>User’s Signature</w:t>
-      </w:r>
-    </w:p>
-    <w:p>
-      <w:pPr>
         <w:rPr>
           <w:sz w:val="24"/>
           <w:szCs w:val="24"/>
@@ -3057,13 +3021,6 @@
           <w:szCs w:val="24"/>
         </w:rPr>
       </w:pPr>
-      <w:r>
-        <w:rPr>
-          <w:sz w:val="24"/>
-          <w:szCs w:val="24"/>
-        </w:rPr>
-        <w:t>User’s Name: …………………………………………………………………</w:t>
-      </w:r>
     </w:p>
     <w:p>
       <w:pPr>
@@ -3087,6 +3044,15 @@
         </w:rPr>
         <w:t>Other Services</w:t>
       </w:r>
+      <w:r>
+        <w:rPr>
+          <w:sz w:val="24"/>
+          <w:szCs w:val="24"/>
+        </w:rPr>
+        <w:t xml:space="preserve"> (Request a cheque book)</w:t>
+      </w:r>
+      <w:bookmarkStart w:id="0" w:name="_GoBack"/>
+      <w:bookmarkEnd w:id="0"/>
     </w:p>
     <w:p>
       <w:pPr>
@@ -3137,21 +3103,7 @@
           <w:sz w:val="24"/>
           <w:szCs w:val="24"/>
         </w:rPr>
-        <w:t>Go to main menu and open ‘</w:t>
-      </w:r>
-      <w:r>
-        <w:rPr>
-          <w:sz w:val="24"/>
-          <w:szCs w:val="24"/>
-        </w:rPr>
-        <w:t>Other Services’</w:t>
-      </w:r>
-      <w:r>
-        <w:rPr>
-          <w:sz w:val="24"/>
-          <w:szCs w:val="24"/>
-        </w:rPr>
-        <w:t xml:space="preserve"> screen</w:t>
+        <w:t>Go to main menu and open ‘Other Services’ screen</w:t>
       </w:r>
     </w:p>
     <w:p>
@@ -3197,21 +3149,7 @@
           <w:sz w:val="24"/>
           <w:szCs w:val="24"/>
         </w:rPr>
-        <w:t>Tap ‘</w:t>
-      </w:r>
-      <w:r>
-        <w:rPr>
-          <w:sz w:val="24"/>
-          <w:szCs w:val="24"/>
-        </w:rPr>
-        <w:t>Request’</w:t>
-      </w:r>
-      <w:r>
-        <w:rPr>
-          <w:sz w:val="24"/>
-          <w:szCs w:val="24"/>
-        </w:rPr>
-        <w:t xml:space="preserve"> and confirm the process</w:t>
+        <w:t>Tap ‘Request’ and confirm the process</w:t>
       </w:r>
     </w:p>
     <w:p>
@@ -3802,33 +3740,6 @@
         <w:tabs>
           <w:tab w:val="left" w:pos="3840"/>
         </w:tabs>
-        <w:jc w:val="right"/>
-        <w:rPr>
-          <w:sz w:val="24"/>
-          <w:szCs w:val="24"/>
-        </w:rPr>
-      </w:pPr>
-      <w:r>
-        <w:rPr>
-          <w:sz w:val="24"/>
-          <w:szCs w:val="24"/>
-        </w:rPr>
-        <w:t>…………………………</w:t>
-      </w:r>
-      <w:r>
-        <w:rPr>
-          <w:sz w:val="24"/>
-          <w:szCs w:val="24"/>
-        </w:rPr>
-        <w:br/>
-        <w:t>User’s Signature</w:t>
-      </w:r>
-    </w:p>
-    <w:p>
-      <w:pPr>
-        <w:tabs>
-          <w:tab w:val="left" w:pos="3840"/>
-        </w:tabs>
         <w:rPr>
           <w:sz w:val="24"/>
           <w:szCs w:val="24"/>
@@ -3904,13 +3815,6 @@
           <w:szCs w:val="24"/>
         </w:rPr>
       </w:pPr>
-      <w:r>
-        <w:rPr>
-          <w:sz w:val="24"/>
-          <w:szCs w:val="24"/>
-        </w:rPr>
-        <w:t>User’s Name: …………………………………………………………………</w:t>
-      </w:r>
     </w:p>
     <w:p>
       <w:pPr>
@@ -4051,7 +3955,21 @@
           <w:sz w:val="24"/>
           <w:szCs w:val="24"/>
         </w:rPr>
-        <w:t xml:space="preserve"> and the update password</w:t>
+        <w:t xml:space="preserve"> and the</w:t>
+      </w:r>
+      <w:r>
+        <w:rPr>
+          <w:sz w:val="24"/>
+          <w:szCs w:val="24"/>
+        </w:rPr>
+        <w:t>n</w:t>
+      </w:r>
+      <w:r>
+        <w:rPr>
+          <w:sz w:val="24"/>
+          <w:szCs w:val="24"/>
+        </w:rPr>
+        <w:t xml:space="preserve"> update password</w:t>
       </w:r>
     </w:p>
     <w:p>
@@ -4715,6 +4633,21 @@
     </w:p>
     <w:p>
       <w:pPr>
+        <w:rPr>
+          <w:sz w:val="24"/>
+          <w:szCs w:val="24"/>
+        </w:rPr>
+      </w:pPr>
+      <w:r>
+        <w:rPr>
+          <w:sz w:val="24"/>
+          <w:szCs w:val="24"/>
+        </w:rPr>
+        <w:br w:type="page"/>
+      </w:r>
+    </w:p>
+    <w:p>
+      <w:pPr>
         <w:tabs>
           <w:tab w:val="left" w:pos="3840"/>
         </w:tabs>
@@ -4724,14 +4657,28 @@
           <w:szCs w:val="24"/>
         </w:rPr>
       </w:pPr>
-      <w:bookmarkStart w:id="0" w:name="_GoBack"/>
-      <w:bookmarkEnd w:id="0"/>
-      <w:r>
-        <w:rPr>
-          <w:sz w:val="24"/>
-          <w:szCs w:val="24"/>
-        </w:rPr>
-        <w:t>…………………………</w:t>
+    </w:p>
+    <w:p>
+      <w:pPr>
+        <w:rPr>
+          <w:sz w:val="24"/>
+          <w:szCs w:val="24"/>
+        </w:rPr>
+      </w:pPr>
+      <w:r>
+        <w:rPr>
+          <w:sz w:val="24"/>
+          <w:szCs w:val="24"/>
+        </w:rPr>
+        <w:t>Developer Name</w:t>
+      </w:r>
+      <w:r>
+        <w:rPr>
+          <w:sz w:val="24"/>
+          <w:szCs w:val="24"/>
+        </w:rPr>
+        <w:tab/>
+        <w:t xml:space="preserve">:  RWMSW Dedigama </w:t>
       </w:r>
       <w:r>
         <w:rPr>
@@ -4739,30 +4686,3424 @@
           <w:szCs w:val="24"/>
         </w:rPr>
         <w:br/>
-        <w:t>User’s Signature</w:t>
-      </w:r>
-    </w:p>
-    <w:p>
-      <w:pPr>
-        <w:rPr>
-          <w:sz w:val="24"/>
-          <w:szCs w:val="24"/>
-        </w:rPr>
-      </w:pPr>
-      <w:r>
-        <w:rPr>
-          <w:sz w:val="24"/>
-          <w:szCs w:val="24"/>
-        </w:rPr>
-        <w:br w:type="page"/>
-      </w:r>
-    </w:p>
-    <w:p>
-      <w:pPr>
+        <w:t>Developer IT number</w:t>
+      </w:r>
+      <w:r>
+        <w:rPr>
+          <w:sz w:val="24"/>
+          <w:szCs w:val="24"/>
+        </w:rPr>
+        <w:tab/>
+        <w:t>: IT17038324</w:t>
+      </w:r>
+    </w:p>
+    <w:p>
+      <w:pPr>
+        <w:rPr>
+          <w:sz w:val="24"/>
+          <w:szCs w:val="24"/>
+        </w:rPr>
+      </w:pPr>
+    </w:p>
+    <w:p>
+      <w:pPr>
+        <w:rPr>
+          <w:sz w:val="24"/>
+          <w:szCs w:val="24"/>
+        </w:rPr>
+      </w:pPr>
+      <w:r>
+        <w:rPr>
+          <w:b/>
+          <w:sz w:val="24"/>
+          <w:szCs w:val="24"/>
+        </w:rPr>
+        <w:t xml:space="preserve">Function Name: </w:t>
+      </w:r>
+      <w:r>
+        <w:rPr>
+          <w:sz w:val="24"/>
+          <w:szCs w:val="24"/>
+        </w:rPr>
+        <w:t xml:space="preserve">View Account details </w:t>
+      </w:r>
+    </w:p>
+    <w:p>
+      <w:pPr>
+        <w:rPr>
+          <w:b/>
+          <w:color w:val="2F5496" w:themeColor="accent1" w:themeShade="BF"/>
+          <w:sz w:val="28"/>
+          <w:szCs w:val="28"/>
+        </w:rPr>
+      </w:pPr>
+      <w:r>
+        <w:rPr>
+          <w:b/>
+          <w:color w:val="2F5496" w:themeColor="accent1" w:themeShade="BF"/>
+          <w:sz w:val="28"/>
+          <w:szCs w:val="28"/>
+        </w:rPr>
+        <w:t>Instructions</w:t>
+      </w:r>
+    </w:p>
+    <w:p>
+      <w:pPr>
+        <w:rPr>
+          <w:b/>
+          <w:color w:val="2F5496" w:themeColor="accent1" w:themeShade="BF"/>
+          <w:sz w:val="24"/>
+          <w:szCs w:val="24"/>
+        </w:rPr>
+      </w:pPr>
+    </w:p>
+    <w:p>
+      <w:pPr>
+        <w:pStyle w:val="ListParagraph"/>
+        <w:numPr>
+          <w:ilvl w:val="0"/>
+          <w:numId w:val="12"/>
+        </w:numPr>
         <w:tabs>
           <w:tab w:val="left" w:pos="3840"/>
         </w:tabs>
-        <w:jc w:val="right"/>
+        <w:spacing w:line="256" w:lineRule="auto"/>
+        <w:rPr>
+          <w:sz w:val="24"/>
+          <w:szCs w:val="24"/>
+        </w:rPr>
+      </w:pPr>
+      <w:r>
+        <w:rPr>
+          <w:sz w:val="24"/>
+          <w:szCs w:val="24"/>
+        </w:rPr>
+        <w:t>Open Account page.</w:t>
+      </w:r>
+    </w:p>
+    <w:p>
+      <w:pPr>
+        <w:pStyle w:val="ListParagraph"/>
+        <w:numPr>
+          <w:ilvl w:val="0"/>
+          <w:numId w:val="12"/>
+        </w:numPr>
+        <w:tabs>
+          <w:tab w:val="left" w:pos="3840"/>
+        </w:tabs>
+        <w:spacing w:line="256" w:lineRule="auto"/>
+        <w:rPr>
+          <w:sz w:val="24"/>
+          <w:szCs w:val="24"/>
+        </w:rPr>
+      </w:pPr>
+      <w:r>
+        <w:rPr>
+          <w:sz w:val="24"/>
+          <w:szCs w:val="24"/>
+        </w:rPr>
+        <w:t>Select an account from the list.</w:t>
+      </w:r>
+    </w:p>
+    <w:p>
+      <w:pPr>
+        <w:pStyle w:val="ListParagraph"/>
+        <w:numPr>
+          <w:ilvl w:val="0"/>
+          <w:numId w:val="12"/>
+        </w:numPr>
+        <w:tabs>
+          <w:tab w:val="left" w:pos="3840"/>
+        </w:tabs>
+        <w:spacing w:line="256" w:lineRule="auto"/>
+        <w:rPr>
+          <w:sz w:val="24"/>
+          <w:szCs w:val="24"/>
+        </w:rPr>
+      </w:pPr>
+      <w:r>
+        <w:rPr>
+          <w:sz w:val="24"/>
+          <w:szCs w:val="24"/>
+        </w:rPr>
+        <w:t>Open transaction history.</w:t>
+      </w:r>
+    </w:p>
+    <w:p>
+      <w:pPr>
+        <w:pStyle w:val="ListParagraph"/>
+        <w:numPr>
+          <w:ilvl w:val="0"/>
+          <w:numId w:val="12"/>
+        </w:numPr>
+        <w:tabs>
+          <w:tab w:val="left" w:pos="3840"/>
+        </w:tabs>
+        <w:spacing w:line="256" w:lineRule="auto"/>
+        <w:rPr>
+          <w:sz w:val="24"/>
+          <w:szCs w:val="24"/>
+        </w:rPr>
+      </w:pPr>
+      <w:r>
+        <w:rPr>
+          <w:sz w:val="24"/>
+          <w:szCs w:val="24"/>
+        </w:rPr>
+        <w:t>Find all ATM transactions.</w:t>
+      </w:r>
+    </w:p>
+    <w:p>
+      <w:pPr>
+        <w:tabs>
+          <w:tab w:val="left" w:pos="3840"/>
+        </w:tabs>
+        <w:rPr>
+          <w:sz w:val="24"/>
+          <w:szCs w:val="24"/>
+        </w:rPr>
+      </w:pPr>
+    </w:p>
+    <w:tbl>
+      <w:tblPr>
+        <w:tblStyle w:val="TableGrid"/>
+        <w:tblW w:w="9295" w:type="dxa"/>
+        <w:tblLook w:val="04A0" w:firstRow="1" w:lastRow="0" w:firstColumn="1" w:lastColumn="0" w:noHBand="0" w:noVBand="1"/>
+      </w:tblPr>
+      <w:tblGrid>
+        <w:gridCol w:w="6354"/>
+        <w:gridCol w:w="1432"/>
+        <w:gridCol w:w="1509"/>
+      </w:tblGrid>
+      <w:tr>
+        <w:trPr>
+          <w:trHeight w:val="534"/>
+        </w:trPr>
+        <w:tc>
+          <w:tcPr>
+            <w:tcW w:w="6354" w:type="dxa"/>
+            <w:tcBorders>
+              <w:top w:val="single" w:sz="4" w:space="0" w:color="auto"/>
+              <w:left w:val="single" w:sz="4" w:space="0" w:color="auto"/>
+              <w:bottom w:val="single" w:sz="4" w:space="0" w:color="auto"/>
+              <w:right w:val="single" w:sz="4" w:space="0" w:color="auto"/>
+            </w:tcBorders>
+            <w:hideMark/>
+          </w:tcPr>
+          <w:p>
+            <w:pPr>
+              <w:pStyle w:val="ListParagraph"/>
+              <w:numPr>
+                <w:ilvl w:val="0"/>
+                <w:numId w:val="13"/>
+              </w:numPr>
+              <w:tabs>
+                <w:tab w:val="left" w:pos="3840"/>
+              </w:tabs>
+              <w:rPr>
+                <w:sz w:val="24"/>
+                <w:szCs w:val="24"/>
+              </w:rPr>
+            </w:pPr>
+            <w:r>
+              <w:rPr>
+                <w:sz w:val="24"/>
+                <w:szCs w:val="24"/>
+              </w:rPr>
+              <w:t>Is the interface user friendly?</w:t>
+            </w:r>
+          </w:p>
+        </w:tc>
+        <w:tc>
+          <w:tcPr>
+            <w:tcW w:w="1432" w:type="dxa"/>
+            <w:tcBorders>
+              <w:top w:val="single" w:sz="4" w:space="0" w:color="auto"/>
+              <w:left w:val="single" w:sz="4" w:space="0" w:color="auto"/>
+              <w:bottom w:val="single" w:sz="4" w:space="0" w:color="auto"/>
+              <w:right w:val="single" w:sz="4" w:space="0" w:color="auto"/>
+            </w:tcBorders>
+            <w:hideMark/>
+          </w:tcPr>
+          <w:p>
+            <w:pPr>
+              <w:tabs>
+                <w:tab w:val="left" w:pos="3840"/>
+              </w:tabs>
+              <w:jc w:val="center"/>
+              <w:rPr>
+                <w:sz w:val="24"/>
+                <w:szCs w:val="24"/>
+              </w:rPr>
+            </w:pPr>
+            <w:r>
+              <w:rPr>
+                <w:rFonts w:cstheme="minorHAnsi"/>
+                <w:sz w:val="36"/>
+                <w:szCs w:val="36"/>
+              </w:rPr>
+              <w:t xml:space="preserve">□ </w:t>
+            </w:r>
+            <w:r>
+              <w:t>Yes</w:t>
+            </w:r>
+          </w:p>
+        </w:tc>
+        <w:tc>
+          <w:tcPr>
+            <w:tcW w:w="1508" w:type="dxa"/>
+            <w:tcBorders>
+              <w:top w:val="single" w:sz="4" w:space="0" w:color="auto"/>
+              <w:left w:val="single" w:sz="4" w:space="0" w:color="auto"/>
+              <w:bottom w:val="single" w:sz="4" w:space="0" w:color="auto"/>
+              <w:right w:val="single" w:sz="4" w:space="0" w:color="auto"/>
+            </w:tcBorders>
+            <w:hideMark/>
+          </w:tcPr>
+          <w:p>
+            <w:pPr>
+              <w:tabs>
+                <w:tab w:val="left" w:pos="3840"/>
+              </w:tabs>
+              <w:jc w:val="center"/>
+              <w:rPr>
+                <w:sz w:val="24"/>
+                <w:szCs w:val="24"/>
+              </w:rPr>
+            </w:pPr>
+            <w:r>
+              <w:rPr>
+                <w:rFonts w:cstheme="minorHAnsi"/>
+                <w:sz w:val="36"/>
+                <w:szCs w:val="36"/>
+              </w:rPr>
+              <w:t xml:space="preserve">□ </w:t>
+            </w:r>
+            <w:r>
+              <w:t>No</w:t>
+            </w:r>
+          </w:p>
+        </w:tc>
+      </w:tr>
+      <w:tr>
+        <w:trPr>
+          <w:trHeight w:val="534"/>
+        </w:trPr>
+        <w:tc>
+          <w:tcPr>
+            <w:tcW w:w="6354" w:type="dxa"/>
+            <w:tcBorders>
+              <w:top w:val="single" w:sz="4" w:space="0" w:color="auto"/>
+              <w:left w:val="single" w:sz="4" w:space="0" w:color="auto"/>
+              <w:bottom w:val="single" w:sz="4" w:space="0" w:color="auto"/>
+              <w:right w:val="single" w:sz="4" w:space="0" w:color="auto"/>
+            </w:tcBorders>
+            <w:hideMark/>
+          </w:tcPr>
+          <w:p>
+            <w:pPr>
+              <w:pStyle w:val="ListParagraph"/>
+              <w:numPr>
+                <w:ilvl w:val="0"/>
+                <w:numId w:val="13"/>
+              </w:numPr>
+              <w:tabs>
+                <w:tab w:val="left" w:pos="3840"/>
+              </w:tabs>
+              <w:rPr>
+                <w:sz w:val="24"/>
+                <w:szCs w:val="24"/>
+              </w:rPr>
+            </w:pPr>
+            <w:r>
+              <w:rPr>
+                <w:sz w:val="24"/>
+                <w:szCs w:val="24"/>
+              </w:rPr>
+              <w:t>Can you understand the flow of the process?</w:t>
+            </w:r>
+          </w:p>
+        </w:tc>
+        <w:tc>
+          <w:tcPr>
+            <w:tcW w:w="1432" w:type="dxa"/>
+            <w:tcBorders>
+              <w:top w:val="single" w:sz="4" w:space="0" w:color="auto"/>
+              <w:left w:val="single" w:sz="4" w:space="0" w:color="auto"/>
+              <w:bottom w:val="single" w:sz="4" w:space="0" w:color="auto"/>
+              <w:right w:val="single" w:sz="4" w:space="0" w:color="auto"/>
+            </w:tcBorders>
+            <w:hideMark/>
+          </w:tcPr>
+          <w:p>
+            <w:pPr>
+              <w:tabs>
+                <w:tab w:val="left" w:pos="3840"/>
+              </w:tabs>
+              <w:jc w:val="center"/>
+              <w:rPr>
+                <w:sz w:val="24"/>
+                <w:szCs w:val="24"/>
+              </w:rPr>
+            </w:pPr>
+            <w:r>
+              <w:rPr>
+                <w:rFonts w:cstheme="minorHAnsi"/>
+                <w:sz w:val="36"/>
+                <w:szCs w:val="36"/>
+              </w:rPr>
+              <w:t xml:space="preserve">□ </w:t>
+            </w:r>
+            <w:r>
+              <w:t>Yes</w:t>
+            </w:r>
+          </w:p>
+        </w:tc>
+        <w:tc>
+          <w:tcPr>
+            <w:tcW w:w="1508" w:type="dxa"/>
+            <w:tcBorders>
+              <w:top w:val="single" w:sz="4" w:space="0" w:color="auto"/>
+              <w:left w:val="single" w:sz="4" w:space="0" w:color="auto"/>
+              <w:bottom w:val="single" w:sz="4" w:space="0" w:color="auto"/>
+              <w:right w:val="single" w:sz="4" w:space="0" w:color="auto"/>
+            </w:tcBorders>
+            <w:hideMark/>
+          </w:tcPr>
+          <w:p>
+            <w:pPr>
+              <w:tabs>
+                <w:tab w:val="left" w:pos="3840"/>
+              </w:tabs>
+              <w:jc w:val="center"/>
+              <w:rPr>
+                <w:sz w:val="24"/>
+                <w:szCs w:val="24"/>
+              </w:rPr>
+            </w:pPr>
+            <w:r>
+              <w:rPr>
+                <w:rFonts w:cstheme="minorHAnsi"/>
+                <w:sz w:val="36"/>
+                <w:szCs w:val="36"/>
+              </w:rPr>
+              <w:t xml:space="preserve">□ </w:t>
+            </w:r>
+            <w:r>
+              <w:t>No</w:t>
+            </w:r>
+          </w:p>
+        </w:tc>
+      </w:tr>
+      <w:tr>
+        <w:trPr>
+          <w:trHeight w:val="563"/>
+        </w:trPr>
+        <w:tc>
+          <w:tcPr>
+            <w:tcW w:w="6354" w:type="dxa"/>
+            <w:tcBorders>
+              <w:top w:val="single" w:sz="4" w:space="0" w:color="auto"/>
+              <w:left w:val="single" w:sz="4" w:space="0" w:color="auto"/>
+              <w:bottom w:val="single" w:sz="4" w:space="0" w:color="auto"/>
+              <w:right w:val="single" w:sz="4" w:space="0" w:color="auto"/>
+            </w:tcBorders>
+            <w:hideMark/>
+          </w:tcPr>
+          <w:p>
+            <w:pPr>
+              <w:pStyle w:val="ListParagraph"/>
+              <w:numPr>
+                <w:ilvl w:val="0"/>
+                <w:numId w:val="13"/>
+              </w:numPr>
+              <w:tabs>
+                <w:tab w:val="left" w:pos="3840"/>
+              </w:tabs>
+              <w:rPr>
+                <w:sz w:val="24"/>
+                <w:szCs w:val="24"/>
+              </w:rPr>
+            </w:pPr>
+            <w:r>
+              <w:rPr>
+                <w:sz w:val="24"/>
+                <w:szCs w:val="24"/>
+              </w:rPr>
+              <w:t>Could you find the options easily?</w:t>
+            </w:r>
+          </w:p>
+        </w:tc>
+        <w:tc>
+          <w:tcPr>
+            <w:tcW w:w="1432" w:type="dxa"/>
+            <w:tcBorders>
+              <w:top w:val="single" w:sz="4" w:space="0" w:color="auto"/>
+              <w:left w:val="single" w:sz="4" w:space="0" w:color="auto"/>
+              <w:bottom w:val="single" w:sz="4" w:space="0" w:color="auto"/>
+              <w:right w:val="single" w:sz="4" w:space="0" w:color="auto"/>
+            </w:tcBorders>
+            <w:hideMark/>
+          </w:tcPr>
+          <w:p>
+            <w:pPr>
+              <w:tabs>
+                <w:tab w:val="left" w:pos="3840"/>
+              </w:tabs>
+              <w:jc w:val="center"/>
+              <w:rPr>
+                <w:sz w:val="24"/>
+                <w:szCs w:val="24"/>
+              </w:rPr>
+            </w:pPr>
+            <w:r>
+              <w:rPr>
+                <w:rFonts w:cstheme="minorHAnsi"/>
+                <w:sz w:val="36"/>
+                <w:szCs w:val="36"/>
+              </w:rPr>
+              <w:t xml:space="preserve">□ </w:t>
+            </w:r>
+            <w:r>
+              <w:t>Yes</w:t>
+            </w:r>
+          </w:p>
+        </w:tc>
+        <w:tc>
+          <w:tcPr>
+            <w:tcW w:w="1508" w:type="dxa"/>
+            <w:tcBorders>
+              <w:top w:val="single" w:sz="4" w:space="0" w:color="auto"/>
+              <w:left w:val="single" w:sz="4" w:space="0" w:color="auto"/>
+              <w:bottom w:val="single" w:sz="4" w:space="0" w:color="auto"/>
+              <w:right w:val="single" w:sz="4" w:space="0" w:color="auto"/>
+            </w:tcBorders>
+            <w:hideMark/>
+          </w:tcPr>
+          <w:p>
+            <w:pPr>
+              <w:tabs>
+                <w:tab w:val="left" w:pos="3840"/>
+              </w:tabs>
+              <w:jc w:val="center"/>
+              <w:rPr>
+                <w:sz w:val="24"/>
+                <w:szCs w:val="24"/>
+              </w:rPr>
+            </w:pPr>
+            <w:r>
+              <w:rPr>
+                <w:rFonts w:cstheme="minorHAnsi"/>
+                <w:sz w:val="36"/>
+                <w:szCs w:val="36"/>
+              </w:rPr>
+              <w:t xml:space="preserve">□ </w:t>
+            </w:r>
+            <w:r>
+              <w:t>No</w:t>
+            </w:r>
+          </w:p>
+        </w:tc>
+      </w:tr>
+      <w:tr>
+        <w:trPr>
+          <w:trHeight w:val="534"/>
+        </w:trPr>
+        <w:tc>
+          <w:tcPr>
+            <w:tcW w:w="6354" w:type="dxa"/>
+            <w:tcBorders>
+              <w:top w:val="single" w:sz="4" w:space="0" w:color="auto"/>
+              <w:left w:val="single" w:sz="4" w:space="0" w:color="auto"/>
+              <w:bottom w:val="single" w:sz="4" w:space="0" w:color="auto"/>
+              <w:right w:val="single" w:sz="4" w:space="0" w:color="auto"/>
+            </w:tcBorders>
+            <w:hideMark/>
+          </w:tcPr>
+          <w:p>
+            <w:pPr>
+              <w:pStyle w:val="ListParagraph"/>
+              <w:numPr>
+                <w:ilvl w:val="0"/>
+                <w:numId w:val="13"/>
+              </w:numPr>
+              <w:tabs>
+                <w:tab w:val="left" w:pos="3840"/>
+              </w:tabs>
+              <w:rPr>
+                <w:sz w:val="24"/>
+                <w:szCs w:val="24"/>
+              </w:rPr>
+            </w:pPr>
+            <w:r>
+              <w:rPr>
+                <w:sz w:val="24"/>
+                <w:szCs w:val="24"/>
+              </w:rPr>
+              <w:t>Does it show relevant confirmation messages?</w:t>
+            </w:r>
+          </w:p>
+        </w:tc>
+        <w:tc>
+          <w:tcPr>
+            <w:tcW w:w="1432" w:type="dxa"/>
+            <w:tcBorders>
+              <w:top w:val="single" w:sz="4" w:space="0" w:color="auto"/>
+              <w:left w:val="single" w:sz="4" w:space="0" w:color="auto"/>
+              <w:bottom w:val="single" w:sz="4" w:space="0" w:color="auto"/>
+              <w:right w:val="single" w:sz="4" w:space="0" w:color="auto"/>
+            </w:tcBorders>
+            <w:hideMark/>
+          </w:tcPr>
+          <w:p>
+            <w:pPr>
+              <w:tabs>
+                <w:tab w:val="left" w:pos="3840"/>
+              </w:tabs>
+              <w:jc w:val="center"/>
+              <w:rPr>
+                <w:sz w:val="24"/>
+                <w:szCs w:val="24"/>
+              </w:rPr>
+            </w:pPr>
+            <w:r>
+              <w:rPr>
+                <w:rFonts w:cstheme="minorHAnsi"/>
+                <w:sz w:val="36"/>
+                <w:szCs w:val="36"/>
+              </w:rPr>
+              <w:t xml:space="preserve">□ </w:t>
+            </w:r>
+            <w:r>
+              <w:t>Yes</w:t>
+            </w:r>
+          </w:p>
+        </w:tc>
+        <w:tc>
+          <w:tcPr>
+            <w:tcW w:w="1508" w:type="dxa"/>
+            <w:tcBorders>
+              <w:top w:val="single" w:sz="4" w:space="0" w:color="auto"/>
+              <w:left w:val="single" w:sz="4" w:space="0" w:color="auto"/>
+              <w:bottom w:val="single" w:sz="4" w:space="0" w:color="auto"/>
+              <w:right w:val="single" w:sz="4" w:space="0" w:color="auto"/>
+            </w:tcBorders>
+            <w:hideMark/>
+          </w:tcPr>
+          <w:p>
+            <w:pPr>
+              <w:tabs>
+                <w:tab w:val="left" w:pos="3840"/>
+              </w:tabs>
+              <w:jc w:val="center"/>
+              <w:rPr>
+                <w:sz w:val="24"/>
+                <w:szCs w:val="24"/>
+              </w:rPr>
+            </w:pPr>
+            <w:r>
+              <w:rPr>
+                <w:rFonts w:cstheme="minorHAnsi"/>
+                <w:sz w:val="36"/>
+                <w:szCs w:val="36"/>
+              </w:rPr>
+              <w:t xml:space="preserve">□ </w:t>
+            </w:r>
+            <w:r>
+              <w:t>No</w:t>
+            </w:r>
+          </w:p>
+        </w:tc>
+      </w:tr>
+      <w:tr>
+        <w:trPr>
+          <w:trHeight w:val="534"/>
+        </w:trPr>
+        <w:tc>
+          <w:tcPr>
+            <w:tcW w:w="9295" w:type="dxa"/>
+            <w:gridSpan w:val="3"/>
+            <w:tcBorders>
+              <w:top w:val="single" w:sz="4" w:space="0" w:color="auto"/>
+              <w:left w:val="single" w:sz="4" w:space="0" w:color="auto"/>
+              <w:bottom w:val="single" w:sz="4" w:space="0" w:color="auto"/>
+              <w:right w:val="single" w:sz="4" w:space="0" w:color="auto"/>
+            </w:tcBorders>
+          </w:tcPr>
+          <w:p>
+            <w:pPr>
+              <w:tabs>
+                <w:tab w:val="left" w:pos="3840"/>
+              </w:tabs>
+              <w:rPr>
+                <w:sz w:val="28"/>
+                <w:szCs w:val="28"/>
+              </w:rPr>
+            </w:pPr>
+            <w:r>
+              <w:rPr>
+                <w:sz w:val="24"/>
+                <w:szCs w:val="24"/>
+              </w:rPr>
+              <w:t>Additional Comments</w:t>
+            </w:r>
+            <w:r>
+              <w:rPr>
+                <w:sz w:val="28"/>
+                <w:szCs w:val="28"/>
+              </w:rPr>
+              <w:t xml:space="preserve">              </w:t>
+            </w:r>
+          </w:p>
+          <w:p>
+            <w:pPr>
+              <w:tabs>
+                <w:tab w:val="left" w:pos="3840"/>
+              </w:tabs>
+              <w:rPr>
+                <w:sz w:val="32"/>
+                <w:szCs w:val="32"/>
+              </w:rPr>
+            </w:pPr>
+            <w:r>
+              <w:rPr>
+                <w:sz w:val="32"/>
+                <w:szCs w:val="32"/>
+              </w:rPr>
+              <w:t xml:space="preserve">     .......................................................................................................</w:t>
+            </w:r>
+          </w:p>
+          <w:p>
+            <w:pPr>
+              <w:tabs>
+                <w:tab w:val="left" w:pos="3840"/>
+              </w:tabs>
+              <w:rPr>
+                <w:sz w:val="32"/>
+                <w:szCs w:val="32"/>
+              </w:rPr>
+            </w:pPr>
+            <w:r>
+              <w:rPr>
+                <w:sz w:val="32"/>
+                <w:szCs w:val="32"/>
+              </w:rPr>
+              <w:t xml:space="preserve">     .......................................................................................................</w:t>
+            </w:r>
+          </w:p>
+          <w:p>
+            <w:pPr>
+              <w:tabs>
+                <w:tab w:val="left" w:pos="3840"/>
+              </w:tabs>
+              <w:rPr>
+                <w:sz w:val="32"/>
+                <w:szCs w:val="32"/>
+              </w:rPr>
+            </w:pPr>
+            <w:r>
+              <w:rPr>
+                <w:sz w:val="32"/>
+                <w:szCs w:val="32"/>
+              </w:rPr>
+              <w:t xml:space="preserve">     .......................................................................................................</w:t>
+            </w:r>
+          </w:p>
+          <w:p>
+            <w:pPr>
+              <w:tabs>
+                <w:tab w:val="left" w:pos="3840"/>
+              </w:tabs>
+              <w:rPr>
+                <w:sz w:val="32"/>
+                <w:szCs w:val="32"/>
+              </w:rPr>
+            </w:pPr>
+            <w:r>
+              <w:rPr>
+                <w:sz w:val="32"/>
+                <w:szCs w:val="32"/>
+              </w:rPr>
+              <w:t xml:space="preserve">     .......................................................................................................</w:t>
+            </w:r>
+          </w:p>
+          <w:p>
+            <w:pPr>
+              <w:tabs>
+                <w:tab w:val="left" w:pos="3840"/>
+              </w:tabs>
+              <w:rPr>
+                <w:sz w:val="24"/>
+                <w:szCs w:val="24"/>
+              </w:rPr>
+            </w:pPr>
+          </w:p>
+        </w:tc>
+      </w:tr>
+    </w:tbl>
+    <w:p>
+      <w:pPr>
+        <w:tabs>
+          <w:tab w:val="left" w:pos="3840"/>
+        </w:tabs>
+        <w:rPr>
+          <w:sz w:val="24"/>
+          <w:szCs w:val="24"/>
+        </w:rPr>
+      </w:pPr>
+    </w:p>
+    <w:p>
+      <w:pPr>
+        <w:tabs>
+          <w:tab w:val="left" w:pos="3840"/>
+        </w:tabs>
+        <w:rPr>
+          <w:sz w:val="24"/>
+          <w:szCs w:val="24"/>
+        </w:rPr>
+      </w:pPr>
+    </w:p>
+    <w:p>
+      <w:pPr>
+        <w:rPr>
+          <w:sz w:val="24"/>
+          <w:szCs w:val="24"/>
+        </w:rPr>
+      </w:pPr>
+      <w:r>
+        <w:rPr>
+          <w:sz w:val="24"/>
+          <w:szCs w:val="24"/>
+        </w:rPr>
+        <w:br w:type="page"/>
+      </w:r>
+    </w:p>
+    <w:p>
+      <w:pPr>
+        <w:rPr>
+          <w:sz w:val="24"/>
+          <w:szCs w:val="24"/>
+        </w:rPr>
+      </w:pPr>
+    </w:p>
+    <w:p>
+      <w:pPr>
+        <w:rPr>
+          <w:sz w:val="24"/>
+          <w:szCs w:val="24"/>
+        </w:rPr>
+      </w:pPr>
+      <w:r>
+        <w:rPr>
+          <w:sz w:val="24"/>
+          <w:szCs w:val="24"/>
+        </w:rPr>
+        <w:t>Developer Name</w:t>
+      </w:r>
+      <w:r>
+        <w:rPr>
+          <w:sz w:val="24"/>
+          <w:szCs w:val="24"/>
+        </w:rPr>
+        <w:tab/>
+        <w:t xml:space="preserve">:  RWMSW Dedigama </w:t>
+      </w:r>
+      <w:r>
+        <w:rPr>
+          <w:sz w:val="24"/>
+          <w:szCs w:val="24"/>
+        </w:rPr>
+        <w:br/>
+        <w:t>Developer IT number</w:t>
+      </w:r>
+      <w:r>
+        <w:rPr>
+          <w:sz w:val="24"/>
+          <w:szCs w:val="24"/>
+        </w:rPr>
+        <w:tab/>
+        <w:t>: IT17038324</w:t>
+      </w:r>
+    </w:p>
+    <w:p>
+      <w:pPr>
+        <w:rPr>
+          <w:sz w:val="24"/>
+          <w:szCs w:val="24"/>
+        </w:rPr>
+      </w:pPr>
+    </w:p>
+    <w:p>
+      <w:pPr>
+        <w:rPr>
+          <w:sz w:val="24"/>
+          <w:szCs w:val="24"/>
+        </w:rPr>
+      </w:pPr>
+      <w:r>
+        <w:rPr>
+          <w:b/>
+          <w:sz w:val="24"/>
+          <w:szCs w:val="24"/>
+        </w:rPr>
+        <w:t xml:space="preserve">Function Name: </w:t>
+      </w:r>
+      <w:r>
+        <w:rPr>
+          <w:sz w:val="24"/>
+          <w:szCs w:val="24"/>
+        </w:rPr>
+        <w:t xml:space="preserve">Request New Account  </w:t>
+      </w:r>
+    </w:p>
+    <w:p>
+      <w:pPr>
+        <w:rPr>
+          <w:b/>
+          <w:color w:val="2F5496" w:themeColor="accent1" w:themeShade="BF"/>
+          <w:sz w:val="28"/>
+          <w:szCs w:val="28"/>
+        </w:rPr>
+      </w:pPr>
+      <w:r>
+        <w:rPr>
+          <w:b/>
+          <w:color w:val="2F5496" w:themeColor="accent1" w:themeShade="BF"/>
+          <w:sz w:val="28"/>
+          <w:szCs w:val="28"/>
+        </w:rPr>
+        <w:t>Instructions</w:t>
+      </w:r>
+    </w:p>
+    <w:p>
+      <w:pPr>
+        <w:rPr>
+          <w:b/>
+          <w:color w:val="2F5496" w:themeColor="accent1" w:themeShade="BF"/>
+          <w:sz w:val="24"/>
+          <w:szCs w:val="24"/>
+        </w:rPr>
+      </w:pPr>
+    </w:p>
+    <w:p>
+      <w:pPr>
+        <w:pStyle w:val="ListParagraph"/>
+        <w:numPr>
+          <w:ilvl w:val="0"/>
+          <w:numId w:val="14"/>
+        </w:numPr>
+        <w:tabs>
+          <w:tab w:val="left" w:pos="3840"/>
+        </w:tabs>
+        <w:spacing w:line="256" w:lineRule="auto"/>
+        <w:rPr>
+          <w:sz w:val="24"/>
+          <w:szCs w:val="24"/>
+        </w:rPr>
+      </w:pPr>
+      <w:r>
+        <w:rPr>
+          <w:sz w:val="24"/>
+          <w:szCs w:val="24"/>
+        </w:rPr>
+        <w:t>Open Account page.</w:t>
+      </w:r>
+    </w:p>
+    <w:p>
+      <w:pPr>
+        <w:pStyle w:val="ListParagraph"/>
+        <w:numPr>
+          <w:ilvl w:val="0"/>
+          <w:numId w:val="14"/>
+        </w:numPr>
+        <w:tabs>
+          <w:tab w:val="left" w:pos="3840"/>
+        </w:tabs>
+        <w:spacing w:line="256" w:lineRule="auto"/>
+        <w:rPr>
+          <w:sz w:val="24"/>
+          <w:szCs w:val="24"/>
+        </w:rPr>
+      </w:pPr>
+      <w:r>
+        <w:rPr>
+          <w:sz w:val="24"/>
+          <w:szCs w:val="24"/>
+        </w:rPr>
+        <w:t>Open create account page.</w:t>
+      </w:r>
+    </w:p>
+    <w:p>
+      <w:pPr>
+        <w:pStyle w:val="ListParagraph"/>
+        <w:numPr>
+          <w:ilvl w:val="0"/>
+          <w:numId w:val="14"/>
+        </w:numPr>
+        <w:tabs>
+          <w:tab w:val="left" w:pos="3840"/>
+        </w:tabs>
+        <w:spacing w:line="256" w:lineRule="auto"/>
+        <w:rPr>
+          <w:sz w:val="24"/>
+          <w:szCs w:val="24"/>
+        </w:rPr>
+      </w:pPr>
+      <w:r>
+        <w:rPr>
+          <w:sz w:val="24"/>
+          <w:szCs w:val="24"/>
+        </w:rPr>
+        <w:t>Enter details as seen fit.</w:t>
+      </w:r>
+    </w:p>
+    <w:p>
+      <w:pPr>
+        <w:pStyle w:val="ListParagraph"/>
+        <w:numPr>
+          <w:ilvl w:val="0"/>
+          <w:numId w:val="14"/>
+        </w:numPr>
+        <w:tabs>
+          <w:tab w:val="left" w:pos="3840"/>
+        </w:tabs>
+        <w:spacing w:line="256" w:lineRule="auto"/>
+        <w:rPr>
+          <w:sz w:val="24"/>
+          <w:szCs w:val="24"/>
+        </w:rPr>
+      </w:pPr>
+      <w:r>
+        <w:rPr>
+          <w:sz w:val="24"/>
+          <w:szCs w:val="24"/>
+        </w:rPr>
+        <w:t>Enter all needed details.</w:t>
+      </w:r>
+    </w:p>
+    <w:p>
+      <w:pPr>
+        <w:pStyle w:val="ListParagraph"/>
+        <w:numPr>
+          <w:ilvl w:val="0"/>
+          <w:numId w:val="14"/>
+        </w:numPr>
+        <w:tabs>
+          <w:tab w:val="left" w:pos="3840"/>
+        </w:tabs>
+        <w:spacing w:line="256" w:lineRule="auto"/>
+        <w:rPr>
+          <w:sz w:val="24"/>
+          <w:szCs w:val="24"/>
+        </w:rPr>
+      </w:pPr>
+      <w:r>
+        <w:rPr>
+          <w:sz w:val="24"/>
+          <w:szCs w:val="24"/>
+        </w:rPr>
+        <w:t>Review all details.</w:t>
+      </w:r>
+    </w:p>
+    <w:p>
+      <w:pPr>
+        <w:pStyle w:val="ListParagraph"/>
+        <w:numPr>
+          <w:ilvl w:val="0"/>
+          <w:numId w:val="14"/>
+        </w:numPr>
+        <w:tabs>
+          <w:tab w:val="left" w:pos="3840"/>
+        </w:tabs>
+        <w:spacing w:line="256" w:lineRule="auto"/>
+        <w:rPr>
+          <w:sz w:val="24"/>
+          <w:szCs w:val="24"/>
+        </w:rPr>
+      </w:pPr>
+      <w:r>
+        <w:rPr>
+          <w:sz w:val="24"/>
+          <w:szCs w:val="24"/>
+        </w:rPr>
+        <w:t xml:space="preserve">Submit request  </w:t>
+      </w:r>
+    </w:p>
+    <w:p>
+      <w:pPr>
+        <w:pStyle w:val="ListParagraph"/>
+        <w:numPr>
+          <w:ilvl w:val="0"/>
+          <w:numId w:val="14"/>
+        </w:numPr>
+        <w:tabs>
+          <w:tab w:val="left" w:pos="3840"/>
+        </w:tabs>
+        <w:spacing w:line="256" w:lineRule="auto"/>
+        <w:rPr>
+          <w:sz w:val="24"/>
+          <w:szCs w:val="24"/>
+        </w:rPr>
+      </w:pPr>
+      <w:r>
+        <w:rPr>
+          <w:sz w:val="24"/>
+          <w:szCs w:val="24"/>
+        </w:rPr>
+        <w:t xml:space="preserve">Logout </w:t>
+      </w:r>
+    </w:p>
+    <w:p>
+      <w:pPr>
+        <w:tabs>
+          <w:tab w:val="left" w:pos="3840"/>
+        </w:tabs>
+        <w:rPr>
+          <w:sz w:val="24"/>
+          <w:szCs w:val="24"/>
+        </w:rPr>
+      </w:pPr>
+    </w:p>
+    <w:tbl>
+      <w:tblPr>
+        <w:tblStyle w:val="TableGrid"/>
+        <w:tblW w:w="9295" w:type="dxa"/>
+        <w:tblLook w:val="04A0" w:firstRow="1" w:lastRow="0" w:firstColumn="1" w:lastColumn="0" w:noHBand="0" w:noVBand="1"/>
+      </w:tblPr>
+      <w:tblGrid>
+        <w:gridCol w:w="6354"/>
+        <w:gridCol w:w="1432"/>
+        <w:gridCol w:w="1509"/>
+      </w:tblGrid>
+      <w:tr>
+        <w:trPr>
+          <w:trHeight w:val="534"/>
+        </w:trPr>
+        <w:tc>
+          <w:tcPr>
+            <w:tcW w:w="6354" w:type="dxa"/>
+            <w:tcBorders>
+              <w:top w:val="single" w:sz="4" w:space="0" w:color="auto"/>
+              <w:left w:val="single" w:sz="4" w:space="0" w:color="auto"/>
+              <w:bottom w:val="single" w:sz="4" w:space="0" w:color="auto"/>
+              <w:right w:val="single" w:sz="4" w:space="0" w:color="auto"/>
+            </w:tcBorders>
+            <w:hideMark/>
+          </w:tcPr>
+          <w:p>
+            <w:pPr>
+              <w:pStyle w:val="ListParagraph"/>
+              <w:numPr>
+                <w:ilvl w:val="0"/>
+                <w:numId w:val="13"/>
+              </w:numPr>
+              <w:tabs>
+                <w:tab w:val="left" w:pos="3840"/>
+              </w:tabs>
+              <w:rPr>
+                <w:sz w:val="24"/>
+                <w:szCs w:val="24"/>
+              </w:rPr>
+            </w:pPr>
+            <w:r>
+              <w:rPr>
+                <w:sz w:val="24"/>
+                <w:szCs w:val="24"/>
+              </w:rPr>
+              <w:t>Is the interface user friendly?</w:t>
+            </w:r>
+          </w:p>
+        </w:tc>
+        <w:tc>
+          <w:tcPr>
+            <w:tcW w:w="1432" w:type="dxa"/>
+            <w:tcBorders>
+              <w:top w:val="single" w:sz="4" w:space="0" w:color="auto"/>
+              <w:left w:val="single" w:sz="4" w:space="0" w:color="auto"/>
+              <w:bottom w:val="single" w:sz="4" w:space="0" w:color="auto"/>
+              <w:right w:val="single" w:sz="4" w:space="0" w:color="auto"/>
+            </w:tcBorders>
+            <w:hideMark/>
+          </w:tcPr>
+          <w:p>
+            <w:pPr>
+              <w:tabs>
+                <w:tab w:val="left" w:pos="3840"/>
+              </w:tabs>
+              <w:jc w:val="center"/>
+              <w:rPr>
+                <w:sz w:val="24"/>
+                <w:szCs w:val="24"/>
+              </w:rPr>
+            </w:pPr>
+            <w:r>
+              <w:rPr>
+                <w:rFonts w:cstheme="minorHAnsi"/>
+                <w:sz w:val="36"/>
+                <w:szCs w:val="36"/>
+              </w:rPr>
+              <w:t xml:space="preserve">□ </w:t>
+            </w:r>
+            <w:r>
+              <w:t>Yes</w:t>
+            </w:r>
+          </w:p>
+        </w:tc>
+        <w:tc>
+          <w:tcPr>
+            <w:tcW w:w="1508" w:type="dxa"/>
+            <w:tcBorders>
+              <w:top w:val="single" w:sz="4" w:space="0" w:color="auto"/>
+              <w:left w:val="single" w:sz="4" w:space="0" w:color="auto"/>
+              <w:bottom w:val="single" w:sz="4" w:space="0" w:color="auto"/>
+              <w:right w:val="single" w:sz="4" w:space="0" w:color="auto"/>
+            </w:tcBorders>
+            <w:hideMark/>
+          </w:tcPr>
+          <w:p>
+            <w:pPr>
+              <w:tabs>
+                <w:tab w:val="left" w:pos="3840"/>
+              </w:tabs>
+              <w:jc w:val="center"/>
+              <w:rPr>
+                <w:sz w:val="24"/>
+                <w:szCs w:val="24"/>
+              </w:rPr>
+            </w:pPr>
+            <w:r>
+              <w:rPr>
+                <w:rFonts w:cstheme="minorHAnsi"/>
+                <w:sz w:val="36"/>
+                <w:szCs w:val="36"/>
+              </w:rPr>
+              <w:t xml:space="preserve">□ </w:t>
+            </w:r>
+            <w:r>
+              <w:t>No</w:t>
+            </w:r>
+          </w:p>
+        </w:tc>
+      </w:tr>
+      <w:tr>
+        <w:trPr>
+          <w:trHeight w:val="534"/>
+        </w:trPr>
+        <w:tc>
+          <w:tcPr>
+            <w:tcW w:w="6354" w:type="dxa"/>
+            <w:tcBorders>
+              <w:top w:val="single" w:sz="4" w:space="0" w:color="auto"/>
+              <w:left w:val="single" w:sz="4" w:space="0" w:color="auto"/>
+              <w:bottom w:val="single" w:sz="4" w:space="0" w:color="auto"/>
+              <w:right w:val="single" w:sz="4" w:space="0" w:color="auto"/>
+            </w:tcBorders>
+            <w:hideMark/>
+          </w:tcPr>
+          <w:p>
+            <w:pPr>
+              <w:pStyle w:val="ListParagraph"/>
+              <w:numPr>
+                <w:ilvl w:val="0"/>
+                <w:numId w:val="13"/>
+              </w:numPr>
+              <w:tabs>
+                <w:tab w:val="left" w:pos="3840"/>
+              </w:tabs>
+              <w:rPr>
+                <w:sz w:val="24"/>
+                <w:szCs w:val="24"/>
+              </w:rPr>
+            </w:pPr>
+            <w:r>
+              <w:rPr>
+                <w:sz w:val="24"/>
+                <w:szCs w:val="24"/>
+              </w:rPr>
+              <w:t>Can you understand the flow of the process?</w:t>
+            </w:r>
+          </w:p>
+        </w:tc>
+        <w:tc>
+          <w:tcPr>
+            <w:tcW w:w="1432" w:type="dxa"/>
+            <w:tcBorders>
+              <w:top w:val="single" w:sz="4" w:space="0" w:color="auto"/>
+              <w:left w:val="single" w:sz="4" w:space="0" w:color="auto"/>
+              <w:bottom w:val="single" w:sz="4" w:space="0" w:color="auto"/>
+              <w:right w:val="single" w:sz="4" w:space="0" w:color="auto"/>
+            </w:tcBorders>
+            <w:hideMark/>
+          </w:tcPr>
+          <w:p>
+            <w:pPr>
+              <w:tabs>
+                <w:tab w:val="left" w:pos="3840"/>
+              </w:tabs>
+              <w:jc w:val="center"/>
+              <w:rPr>
+                <w:sz w:val="24"/>
+                <w:szCs w:val="24"/>
+              </w:rPr>
+            </w:pPr>
+            <w:r>
+              <w:rPr>
+                <w:rFonts w:cstheme="minorHAnsi"/>
+                <w:sz w:val="36"/>
+                <w:szCs w:val="36"/>
+              </w:rPr>
+              <w:t xml:space="preserve">□ </w:t>
+            </w:r>
+            <w:r>
+              <w:t>Yes</w:t>
+            </w:r>
+          </w:p>
+        </w:tc>
+        <w:tc>
+          <w:tcPr>
+            <w:tcW w:w="1508" w:type="dxa"/>
+            <w:tcBorders>
+              <w:top w:val="single" w:sz="4" w:space="0" w:color="auto"/>
+              <w:left w:val="single" w:sz="4" w:space="0" w:color="auto"/>
+              <w:bottom w:val="single" w:sz="4" w:space="0" w:color="auto"/>
+              <w:right w:val="single" w:sz="4" w:space="0" w:color="auto"/>
+            </w:tcBorders>
+            <w:hideMark/>
+          </w:tcPr>
+          <w:p>
+            <w:pPr>
+              <w:tabs>
+                <w:tab w:val="left" w:pos="3840"/>
+              </w:tabs>
+              <w:jc w:val="center"/>
+              <w:rPr>
+                <w:sz w:val="24"/>
+                <w:szCs w:val="24"/>
+              </w:rPr>
+            </w:pPr>
+            <w:r>
+              <w:rPr>
+                <w:rFonts w:cstheme="minorHAnsi"/>
+                <w:sz w:val="36"/>
+                <w:szCs w:val="36"/>
+              </w:rPr>
+              <w:t xml:space="preserve">□ </w:t>
+            </w:r>
+            <w:r>
+              <w:t>No</w:t>
+            </w:r>
+          </w:p>
+        </w:tc>
+      </w:tr>
+      <w:tr>
+        <w:trPr>
+          <w:trHeight w:val="563"/>
+        </w:trPr>
+        <w:tc>
+          <w:tcPr>
+            <w:tcW w:w="6354" w:type="dxa"/>
+            <w:tcBorders>
+              <w:top w:val="single" w:sz="4" w:space="0" w:color="auto"/>
+              <w:left w:val="single" w:sz="4" w:space="0" w:color="auto"/>
+              <w:bottom w:val="single" w:sz="4" w:space="0" w:color="auto"/>
+              <w:right w:val="single" w:sz="4" w:space="0" w:color="auto"/>
+            </w:tcBorders>
+            <w:hideMark/>
+          </w:tcPr>
+          <w:p>
+            <w:pPr>
+              <w:pStyle w:val="ListParagraph"/>
+              <w:numPr>
+                <w:ilvl w:val="0"/>
+                <w:numId w:val="13"/>
+              </w:numPr>
+              <w:tabs>
+                <w:tab w:val="left" w:pos="3840"/>
+              </w:tabs>
+              <w:rPr>
+                <w:sz w:val="24"/>
+                <w:szCs w:val="24"/>
+              </w:rPr>
+            </w:pPr>
+            <w:r>
+              <w:rPr>
+                <w:sz w:val="24"/>
+                <w:szCs w:val="24"/>
+              </w:rPr>
+              <w:t>Could you find the options easily?</w:t>
+            </w:r>
+          </w:p>
+        </w:tc>
+        <w:tc>
+          <w:tcPr>
+            <w:tcW w:w="1432" w:type="dxa"/>
+            <w:tcBorders>
+              <w:top w:val="single" w:sz="4" w:space="0" w:color="auto"/>
+              <w:left w:val="single" w:sz="4" w:space="0" w:color="auto"/>
+              <w:bottom w:val="single" w:sz="4" w:space="0" w:color="auto"/>
+              <w:right w:val="single" w:sz="4" w:space="0" w:color="auto"/>
+            </w:tcBorders>
+            <w:hideMark/>
+          </w:tcPr>
+          <w:p>
+            <w:pPr>
+              <w:tabs>
+                <w:tab w:val="left" w:pos="3840"/>
+              </w:tabs>
+              <w:jc w:val="center"/>
+              <w:rPr>
+                <w:sz w:val="24"/>
+                <w:szCs w:val="24"/>
+              </w:rPr>
+            </w:pPr>
+            <w:r>
+              <w:rPr>
+                <w:rFonts w:cstheme="minorHAnsi"/>
+                <w:sz w:val="36"/>
+                <w:szCs w:val="36"/>
+              </w:rPr>
+              <w:t xml:space="preserve">□ </w:t>
+            </w:r>
+            <w:r>
+              <w:t>Yes</w:t>
+            </w:r>
+          </w:p>
+        </w:tc>
+        <w:tc>
+          <w:tcPr>
+            <w:tcW w:w="1508" w:type="dxa"/>
+            <w:tcBorders>
+              <w:top w:val="single" w:sz="4" w:space="0" w:color="auto"/>
+              <w:left w:val="single" w:sz="4" w:space="0" w:color="auto"/>
+              <w:bottom w:val="single" w:sz="4" w:space="0" w:color="auto"/>
+              <w:right w:val="single" w:sz="4" w:space="0" w:color="auto"/>
+            </w:tcBorders>
+            <w:hideMark/>
+          </w:tcPr>
+          <w:p>
+            <w:pPr>
+              <w:tabs>
+                <w:tab w:val="left" w:pos="3840"/>
+              </w:tabs>
+              <w:jc w:val="center"/>
+              <w:rPr>
+                <w:sz w:val="24"/>
+                <w:szCs w:val="24"/>
+              </w:rPr>
+            </w:pPr>
+            <w:r>
+              <w:rPr>
+                <w:rFonts w:cstheme="minorHAnsi"/>
+                <w:sz w:val="36"/>
+                <w:szCs w:val="36"/>
+              </w:rPr>
+              <w:t xml:space="preserve">□ </w:t>
+            </w:r>
+            <w:r>
+              <w:t>No</w:t>
+            </w:r>
+          </w:p>
+        </w:tc>
+      </w:tr>
+      <w:tr>
+        <w:trPr>
+          <w:trHeight w:val="534"/>
+        </w:trPr>
+        <w:tc>
+          <w:tcPr>
+            <w:tcW w:w="6354" w:type="dxa"/>
+            <w:tcBorders>
+              <w:top w:val="single" w:sz="4" w:space="0" w:color="auto"/>
+              <w:left w:val="single" w:sz="4" w:space="0" w:color="auto"/>
+              <w:bottom w:val="single" w:sz="4" w:space="0" w:color="auto"/>
+              <w:right w:val="single" w:sz="4" w:space="0" w:color="auto"/>
+            </w:tcBorders>
+            <w:hideMark/>
+          </w:tcPr>
+          <w:p>
+            <w:pPr>
+              <w:pStyle w:val="ListParagraph"/>
+              <w:numPr>
+                <w:ilvl w:val="0"/>
+                <w:numId w:val="13"/>
+              </w:numPr>
+              <w:tabs>
+                <w:tab w:val="left" w:pos="3840"/>
+              </w:tabs>
+              <w:rPr>
+                <w:sz w:val="24"/>
+                <w:szCs w:val="24"/>
+              </w:rPr>
+            </w:pPr>
+            <w:r>
+              <w:rPr>
+                <w:sz w:val="24"/>
+                <w:szCs w:val="24"/>
+              </w:rPr>
+              <w:t>Does it show relevant confirmation messages?</w:t>
+            </w:r>
+          </w:p>
+        </w:tc>
+        <w:tc>
+          <w:tcPr>
+            <w:tcW w:w="1432" w:type="dxa"/>
+            <w:tcBorders>
+              <w:top w:val="single" w:sz="4" w:space="0" w:color="auto"/>
+              <w:left w:val="single" w:sz="4" w:space="0" w:color="auto"/>
+              <w:bottom w:val="single" w:sz="4" w:space="0" w:color="auto"/>
+              <w:right w:val="single" w:sz="4" w:space="0" w:color="auto"/>
+            </w:tcBorders>
+            <w:hideMark/>
+          </w:tcPr>
+          <w:p>
+            <w:pPr>
+              <w:tabs>
+                <w:tab w:val="left" w:pos="3840"/>
+              </w:tabs>
+              <w:jc w:val="center"/>
+              <w:rPr>
+                <w:sz w:val="24"/>
+                <w:szCs w:val="24"/>
+              </w:rPr>
+            </w:pPr>
+            <w:r>
+              <w:rPr>
+                <w:rFonts w:cstheme="minorHAnsi"/>
+                <w:sz w:val="36"/>
+                <w:szCs w:val="36"/>
+              </w:rPr>
+              <w:t xml:space="preserve">□ </w:t>
+            </w:r>
+            <w:r>
+              <w:t>Yes</w:t>
+            </w:r>
+          </w:p>
+        </w:tc>
+        <w:tc>
+          <w:tcPr>
+            <w:tcW w:w="1508" w:type="dxa"/>
+            <w:tcBorders>
+              <w:top w:val="single" w:sz="4" w:space="0" w:color="auto"/>
+              <w:left w:val="single" w:sz="4" w:space="0" w:color="auto"/>
+              <w:bottom w:val="single" w:sz="4" w:space="0" w:color="auto"/>
+              <w:right w:val="single" w:sz="4" w:space="0" w:color="auto"/>
+            </w:tcBorders>
+            <w:hideMark/>
+          </w:tcPr>
+          <w:p>
+            <w:pPr>
+              <w:tabs>
+                <w:tab w:val="left" w:pos="3840"/>
+              </w:tabs>
+              <w:jc w:val="center"/>
+              <w:rPr>
+                <w:sz w:val="24"/>
+                <w:szCs w:val="24"/>
+              </w:rPr>
+            </w:pPr>
+            <w:r>
+              <w:rPr>
+                <w:rFonts w:cstheme="minorHAnsi"/>
+                <w:sz w:val="36"/>
+                <w:szCs w:val="36"/>
+              </w:rPr>
+              <w:t xml:space="preserve">□ </w:t>
+            </w:r>
+            <w:r>
+              <w:t>No</w:t>
+            </w:r>
+          </w:p>
+        </w:tc>
+      </w:tr>
+      <w:tr>
+        <w:trPr>
+          <w:trHeight w:val="534"/>
+        </w:trPr>
+        <w:tc>
+          <w:tcPr>
+            <w:tcW w:w="9295" w:type="dxa"/>
+            <w:gridSpan w:val="3"/>
+            <w:tcBorders>
+              <w:top w:val="single" w:sz="4" w:space="0" w:color="auto"/>
+              <w:left w:val="single" w:sz="4" w:space="0" w:color="auto"/>
+              <w:bottom w:val="single" w:sz="4" w:space="0" w:color="auto"/>
+              <w:right w:val="single" w:sz="4" w:space="0" w:color="auto"/>
+            </w:tcBorders>
+          </w:tcPr>
+          <w:p>
+            <w:pPr>
+              <w:tabs>
+                <w:tab w:val="left" w:pos="3840"/>
+              </w:tabs>
+              <w:rPr>
+                <w:sz w:val="28"/>
+                <w:szCs w:val="28"/>
+              </w:rPr>
+            </w:pPr>
+            <w:r>
+              <w:rPr>
+                <w:sz w:val="24"/>
+                <w:szCs w:val="24"/>
+              </w:rPr>
+              <w:t>Additional Comments</w:t>
+            </w:r>
+            <w:r>
+              <w:rPr>
+                <w:sz w:val="28"/>
+                <w:szCs w:val="28"/>
+              </w:rPr>
+              <w:t xml:space="preserve">              </w:t>
+            </w:r>
+          </w:p>
+          <w:p>
+            <w:pPr>
+              <w:tabs>
+                <w:tab w:val="left" w:pos="3840"/>
+              </w:tabs>
+              <w:rPr>
+                <w:sz w:val="32"/>
+                <w:szCs w:val="32"/>
+              </w:rPr>
+            </w:pPr>
+            <w:r>
+              <w:rPr>
+                <w:sz w:val="32"/>
+                <w:szCs w:val="32"/>
+              </w:rPr>
+              <w:t xml:space="preserve">     .......................................................................................................</w:t>
+            </w:r>
+          </w:p>
+          <w:p>
+            <w:pPr>
+              <w:tabs>
+                <w:tab w:val="left" w:pos="3840"/>
+              </w:tabs>
+              <w:rPr>
+                <w:sz w:val="32"/>
+                <w:szCs w:val="32"/>
+              </w:rPr>
+            </w:pPr>
+            <w:r>
+              <w:rPr>
+                <w:sz w:val="32"/>
+                <w:szCs w:val="32"/>
+              </w:rPr>
+              <w:t xml:space="preserve">     .......................................................................................................</w:t>
+            </w:r>
+          </w:p>
+          <w:p>
+            <w:pPr>
+              <w:tabs>
+                <w:tab w:val="left" w:pos="3840"/>
+              </w:tabs>
+              <w:rPr>
+                <w:sz w:val="32"/>
+                <w:szCs w:val="32"/>
+              </w:rPr>
+            </w:pPr>
+            <w:r>
+              <w:rPr>
+                <w:sz w:val="32"/>
+                <w:szCs w:val="32"/>
+              </w:rPr>
+              <w:t xml:space="preserve">     .......................................................................................................</w:t>
+            </w:r>
+          </w:p>
+          <w:p>
+            <w:pPr>
+              <w:tabs>
+                <w:tab w:val="left" w:pos="3840"/>
+              </w:tabs>
+              <w:rPr>
+                <w:sz w:val="32"/>
+                <w:szCs w:val="32"/>
+              </w:rPr>
+            </w:pPr>
+            <w:r>
+              <w:rPr>
+                <w:sz w:val="32"/>
+                <w:szCs w:val="32"/>
+              </w:rPr>
+              <w:t xml:space="preserve">     .......................................................................................................</w:t>
+            </w:r>
+          </w:p>
+          <w:p>
+            <w:pPr>
+              <w:tabs>
+                <w:tab w:val="left" w:pos="3840"/>
+              </w:tabs>
+              <w:rPr>
+                <w:sz w:val="24"/>
+                <w:szCs w:val="24"/>
+              </w:rPr>
+            </w:pPr>
+          </w:p>
+        </w:tc>
+      </w:tr>
+    </w:tbl>
+    <w:p>
+      <w:pPr>
+        <w:tabs>
+          <w:tab w:val="left" w:pos="3840"/>
+        </w:tabs>
+        <w:rPr>
+          <w:sz w:val="24"/>
+          <w:szCs w:val="24"/>
+        </w:rPr>
+      </w:pPr>
+    </w:p>
+    <w:p>
+      <w:pPr>
+        <w:tabs>
+          <w:tab w:val="left" w:pos="3840"/>
+        </w:tabs>
+        <w:rPr>
+          <w:sz w:val="24"/>
+          <w:szCs w:val="24"/>
+        </w:rPr>
+      </w:pPr>
+    </w:p>
+    <w:p>
+      <w:pPr>
+        <w:tabs>
+          <w:tab w:val="left" w:pos="3840"/>
+        </w:tabs>
+        <w:rPr>
+          <w:sz w:val="24"/>
+          <w:szCs w:val="24"/>
+        </w:rPr>
+      </w:pPr>
+    </w:p>
+    <w:p>
+      <w:pPr>
+        <w:rPr>
+          <w:sz w:val="24"/>
+          <w:szCs w:val="24"/>
+        </w:rPr>
+      </w:pPr>
+      <w:r>
+        <w:rPr>
+          <w:sz w:val="24"/>
+          <w:szCs w:val="24"/>
+        </w:rPr>
+        <w:br w:type="page"/>
+      </w:r>
+    </w:p>
+    <w:p>
+      <w:pPr>
+        <w:tabs>
+          <w:tab w:val="left" w:pos="3840"/>
+        </w:tabs>
+        <w:rPr>
+          <w:sz w:val="24"/>
+          <w:szCs w:val="24"/>
+        </w:rPr>
+      </w:pPr>
+    </w:p>
+    <w:p>
+      <w:pPr>
+        <w:rPr>
+          <w:sz w:val="24"/>
+          <w:szCs w:val="24"/>
+        </w:rPr>
+      </w:pPr>
+      <w:r>
+        <w:rPr>
+          <w:sz w:val="24"/>
+          <w:szCs w:val="24"/>
+        </w:rPr>
+        <w:t>Developer Name</w:t>
+      </w:r>
+      <w:r>
+        <w:rPr>
+          <w:sz w:val="24"/>
+          <w:szCs w:val="24"/>
+        </w:rPr>
+        <w:tab/>
+        <w:t xml:space="preserve">: </w:t>
+      </w:r>
+      <w:r>
+        <w:rPr>
+          <w:sz w:val="24"/>
+          <w:szCs w:val="24"/>
+        </w:rPr>
+        <w:t>Abhishek</w:t>
+      </w:r>
+      <w:r>
+        <w:rPr>
+          <w:sz w:val="28"/>
+          <w:szCs w:val="28"/>
+        </w:rPr>
+        <w:t xml:space="preserve"> K</w:t>
+      </w:r>
+      <w:r>
+        <w:rPr>
+          <w:sz w:val="28"/>
+          <w:szCs w:val="28"/>
+        </w:rPr>
+        <w:t>.</w:t>
+      </w:r>
+      <w:r>
+        <w:rPr>
+          <w:sz w:val="24"/>
+          <w:szCs w:val="24"/>
+        </w:rPr>
+        <w:br/>
+        <w:t>Developer IT number</w:t>
+      </w:r>
+      <w:r>
+        <w:rPr>
+          <w:sz w:val="24"/>
+          <w:szCs w:val="24"/>
+        </w:rPr>
+        <w:tab/>
+        <w:t xml:space="preserve">: </w:t>
+      </w:r>
+      <w:r>
+        <w:rPr>
+          <w:sz w:val="24"/>
+          <w:szCs w:val="24"/>
+        </w:rPr>
+        <w:t>IT17086462</w:t>
+      </w:r>
+    </w:p>
+    <w:p>
+      <w:pPr>
+        <w:rPr>
+          <w:sz w:val="24"/>
+          <w:szCs w:val="24"/>
+        </w:rPr>
+      </w:pPr>
+    </w:p>
+    <w:p>
+      <w:pPr>
+        <w:spacing w:line="256" w:lineRule="auto"/>
+        <w:rPr>
+          <w:sz w:val="28"/>
+        </w:rPr>
+      </w:pPr>
+      <w:r>
+        <w:rPr>
+          <w:b/>
+          <w:sz w:val="24"/>
+          <w:szCs w:val="24"/>
+        </w:rPr>
+        <w:t xml:space="preserve">Function Name: </w:t>
+      </w:r>
+      <w:r>
+        <w:rPr>
+          <w:sz w:val="24"/>
+          <w:szCs w:val="24"/>
+        </w:rPr>
+        <w:t>Bank Transfer</w:t>
+      </w:r>
+    </w:p>
+    <w:p>
+      <w:pPr>
+        <w:rPr>
+          <w:b/>
+          <w:color w:val="2F5496" w:themeColor="accent1" w:themeShade="BF"/>
+          <w:sz w:val="28"/>
+          <w:szCs w:val="28"/>
+        </w:rPr>
+      </w:pPr>
+      <w:r>
+        <w:rPr>
+          <w:b/>
+          <w:color w:val="2F5496" w:themeColor="accent1" w:themeShade="BF"/>
+          <w:sz w:val="28"/>
+          <w:szCs w:val="28"/>
+        </w:rPr>
+        <w:t>Instructions</w:t>
+      </w:r>
+    </w:p>
+    <w:p>
+      <w:pPr>
+        <w:rPr>
+          <w:b/>
+          <w:color w:val="2F5496" w:themeColor="accent1" w:themeShade="BF"/>
+          <w:sz w:val="28"/>
+          <w:szCs w:val="28"/>
+        </w:rPr>
+      </w:pPr>
+    </w:p>
+    <w:p>
+      <w:pPr>
+        <w:pStyle w:val="ListParagraph"/>
+        <w:numPr>
+          <w:ilvl w:val="0"/>
+          <w:numId w:val="15"/>
+        </w:numPr>
+        <w:spacing w:line="256" w:lineRule="auto"/>
+        <w:rPr>
+          <w:sz w:val="24"/>
+          <w:szCs w:val="24"/>
+        </w:rPr>
+      </w:pPr>
+      <w:r>
+        <w:rPr>
+          <w:sz w:val="24"/>
+          <w:szCs w:val="24"/>
+        </w:rPr>
+        <w:t xml:space="preserve">Select </w:t>
+      </w:r>
+      <w:bookmarkStart w:id="1" w:name="_Hlk20031887"/>
+      <w:r>
+        <w:rPr>
+          <w:sz w:val="24"/>
+          <w:szCs w:val="24"/>
+        </w:rPr>
+        <w:t>‘</w:t>
+      </w:r>
+      <w:r>
+        <w:rPr>
+          <w:sz w:val="24"/>
+          <w:szCs w:val="24"/>
+        </w:rPr>
+        <w:t>Bank Transfer</w:t>
+      </w:r>
+      <w:r>
+        <w:rPr>
+          <w:sz w:val="24"/>
+          <w:szCs w:val="24"/>
+        </w:rPr>
+        <w:t>’</w:t>
+      </w:r>
+      <w:r>
+        <w:rPr>
+          <w:sz w:val="24"/>
+          <w:szCs w:val="24"/>
+        </w:rPr>
+        <w:t xml:space="preserve"> from ‘Menu’  &gt;  ‘Transaction’ </w:t>
+      </w:r>
+    </w:p>
+    <w:bookmarkEnd w:id="1"/>
+    <w:p>
+      <w:pPr>
+        <w:pStyle w:val="ListParagraph"/>
+        <w:numPr>
+          <w:ilvl w:val="0"/>
+          <w:numId w:val="15"/>
+        </w:numPr>
+        <w:spacing w:line="256" w:lineRule="auto"/>
+        <w:rPr>
+          <w:sz w:val="24"/>
+          <w:szCs w:val="24"/>
+        </w:rPr>
+      </w:pPr>
+      <w:r>
+        <w:rPr>
+          <w:sz w:val="24"/>
+          <w:szCs w:val="24"/>
+        </w:rPr>
+        <w:t>Select type of transfer to be made from the tabs above</w:t>
+      </w:r>
+    </w:p>
+    <w:p>
+      <w:pPr>
+        <w:pStyle w:val="ListParagraph"/>
+        <w:numPr>
+          <w:ilvl w:val="0"/>
+          <w:numId w:val="15"/>
+        </w:numPr>
+        <w:spacing w:line="256" w:lineRule="auto"/>
+        <w:rPr>
+          <w:sz w:val="24"/>
+          <w:szCs w:val="24"/>
+        </w:rPr>
+      </w:pPr>
+      <w:r>
+        <w:rPr>
+          <w:sz w:val="24"/>
+          <w:szCs w:val="24"/>
+        </w:rPr>
+        <w:t>Enter details</w:t>
+      </w:r>
+    </w:p>
+    <w:p>
+      <w:pPr>
+        <w:pStyle w:val="ListParagraph"/>
+        <w:numPr>
+          <w:ilvl w:val="0"/>
+          <w:numId w:val="15"/>
+        </w:numPr>
+        <w:spacing w:line="256" w:lineRule="auto"/>
+        <w:rPr>
+          <w:sz w:val="24"/>
+          <w:szCs w:val="24"/>
+        </w:rPr>
+      </w:pPr>
+      <w:r>
+        <w:rPr>
+          <w:sz w:val="24"/>
+          <w:szCs w:val="24"/>
+        </w:rPr>
+        <w:t>Tap on Transfer</w:t>
+      </w:r>
+    </w:p>
+    <w:p>
+      <w:pPr>
+        <w:pStyle w:val="ListParagraph"/>
+        <w:numPr>
+          <w:ilvl w:val="0"/>
+          <w:numId w:val="15"/>
+        </w:numPr>
+        <w:spacing w:line="256" w:lineRule="auto"/>
+        <w:rPr>
+          <w:sz w:val="24"/>
+          <w:szCs w:val="24"/>
+        </w:rPr>
+      </w:pPr>
+      <w:r>
+        <w:rPr>
+          <w:sz w:val="24"/>
+          <w:szCs w:val="24"/>
+        </w:rPr>
+        <w:t>Accept Confirmation Dialog</w:t>
+      </w:r>
+    </w:p>
+    <w:p>
+      <w:pPr>
+        <w:tabs>
+          <w:tab w:val="left" w:pos="3840"/>
+        </w:tabs>
+        <w:rPr>
+          <w:sz w:val="24"/>
+          <w:szCs w:val="24"/>
+        </w:rPr>
+      </w:pPr>
+    </w:p>
+    <w:tbl>
+      <w:tblPr>
+        <w:tblStyle w:val="TableGrid"/>
+        <w:tblW w:w="9295" w:type="dxa"/>
+        <w:tblLook w:val="04A0" w:firstRow="1" w:lastRow="0" w:firstColumn="1" w:lastColumn="0" w:noHBand="0" w:noVBand="1"/>
+      </w:tblPr>
+      <w:tblGrid>
+        <w:gridCol w:w="6354"/>
+        <w:gridCol w:w="1432"/>
+        <w:gridCol w:w="1509"/>
+      </w:tblGrid>
+      <w:tr>
+        <w:trPr>
+          <w:trHeight w:val="534"/>
+        </w:trPr>
+        <w:tc>
+          <w:tcPr>
+            <w:tcW w:w="6354" w:type="dxa"/>
+          </w:tcPr>
+          <w:p>
+            <w:pPr>
+              <w:pStyle w:val="ListParagraph"/>
+              <w:numPr>
+                <w:ilvl w:val="0"/>
+                <w:numId w:val="7"/>
+              </w:numPr>
+              <w:tabs>
+                <w:tab w:val="left" w:pos="3840"/>
+              </w:tabs>
+              <w:rPr>
+                <w:sz w:val="24"/>
+                <w:szCs w:val="24"/>
+              </w:rPr>
+            </w:pPr>
+            <w:r>
+              <w:rPr>
+                <w:sz w:val="24"/>
+                <w:szCs w:val="24"/>
+              </w:rPr>
+              <w:t>Is the interface user friendly?</w:t>
+            </w:r>
+          </w:p>
+        </w:tc>
+        <w:tc>
+          <w:tcPr>
+            <w:tcW w:w="1432" w:type="dxa"/>
+          </w:tcPr>
+          <w:p>
+            <w:pPr>
+              <w:tabs>
+                <w:tab w:val="left" w:pos="3840"/>
+              </w:tabs>
+              <w:jc w:val="center"/>
+              <w:rPr>
+                <w:sz w:val="24"/>
+                <w:szCs w:val="24"/>
+              </w:rPr>
+            </w:pPr>
+            <w:r>
+              <w:rPr>
+                <w:rFonts w:cstheme="minorHAnsi"/>
+                <w:sz w:val="36"/>
+                <w:szCs w:val="36"/>
+              </w:rPr>
+              <w:t xml:space="preserve">□ </w:t>
+            </w:r>
+            <w:r>
+              <w:t>Yes</w:t>
+            </w:r>
+          </w:p>
+        </w:tc>
+        <w:tc>
+          <w:tcPr>
+            <w:tcW w:w="1508" w:type="dxa"/>
+          </w:tcPr>
+          <w:p>
+            <w:pPr>
+              <w:tabs>
+                <w:tab w:val="left" w:pos="3840"/>
+              </w:tabs>
+              <w:jc w:val="center"/>
+              <w:rPr>
+                <w:sz w:val="24"/>
+                <w:szCs w:val="24"/>
+              </w:rPr>
+            </w:pPr>
+            <w:r>
+              <w:rPr>
+                <w:rFonts w:cstheme="minorHAnsi"/>
+                <w:sz w:val="36"/>
+                <w:szCs w:val="36"/>
+              </w:rPr>
+              <w:t xml:space="preserve">□ </w:t>
+            </w:r>
+            <w:r>
+              <w:t>No</w:t>
+            </w:r>
+          </w:p>
+        </w:tc>
+      </w:tr>
+      <w:tr>
+        <w:trPr>
+          <w:trHeight w:val="534"/>
+        </w:trPr>
+        <w:tc>
+          <w:tcPr>
+            <w:tcW w:w="6354" w:type="dxa"/>
+          </w:tcPr>
+          <w:p>
+            <w:pPr>
+              <w:pStyle w:val="ListParagraph"/>
+              <w:numPr>
+                <w:ilvl w:val="0"/>
+                <w:numId w:val="7"/>
+              </w:numPr>
+              <w:tabs>
+                <w:tab w:val="left" w:pos="3840"/>
+              </w:tabs>
+              <w:rPr>
+                <w:sz w:val="24"/>
+                <w:szCs w:val="24"/>
+              </w:rPr>
+            </w:pPr>
+            <w:r>
+              <w:rPr>
+                <w:sz w:val="24"/>
+                <w:szCs w:val="24"/>
+              </w:rPr>
+              <w:t>Can you understand the flow of the process?</w:t>
+            </w:r>
+          </w:p>
+        </w:tc>
+        <w:tc>
+          <w:tcPr>
+            <w:tcW w:w="1432" w:type="dxa"/>
+          </w:tcPr>
+          <w:p>
+            <w:pPr>
+              <w:tabs>
+                <w:tab w:val="left" w:pos="3840"/>
+              </w:tabs>
+              <w:jc w:val="center"/>
+              <w:rPr>
+                <w:sz w:val="24"/>
+                <w:szCs w:val="24"/>
+              </w:rPr>
+            </w:pPr>
+            <w:r>
+              <w:rPr>
+                <w:rFonts w:cstheme="minorHAnsi"/>
+                <w:sz w:val="36"/>
+                <w:szCs w:val="36"/>
+              </w:rPr>
+              <w:t xml:space="preserve">□ </w:t>
+            </w:r>
+            <w:r>
+              <w:t>Yes</w:t>
+            </w:r>
+          </w:p>
+        </w:tc>
+        <w:tc>
+          <w:tcPr>
+            <w:tcW w:w="1508" w:type="dxa"/>
+          </w:tcPr>
+          <w:p>
+            <w:pPr>
+              <w:tabs>
+                <w:tab w:val="left" w:pos="3840"/>
+              </w:tabs>
+              <w:jc w:val="center"/>
+              <w:rPr>
+                <w:sz w:val="24"/>
+                <w:szCs w:val="24"/>
+              </w:rPr>
+            </w:pPr>
+            <w:r>
+              <w:rPr>
+                <w:rFonts w:cstheme="minorHAnsi"/>
+                <w:sz w:val="36"/>
+                <w:szCs w:val="36"/>
+              </w:rPr>
+              <w:t xml:space="preserve">□ </w:t>
+            </w:r>
+            <w:r>
+              <w:t>No</w:t>
+            </w:r>
+          </w:p>
+        </w:tc>
+      </w:tr>
+      <w:tr>
+        <w:trPr>
+          <w:trHeight w:val="563"/>
+        </w:trPr>
+        <w:tc>
+          <w:tcPr>
+            <w:tcW w:w="6354" w:type="dxa"/>
+          </w:tcPr>
+          <w:p>
+            <w:pPr>
+              <w:pStyle w:val="ListParagraph"/>
+              <w:numPr>
+                <w:ilvl w:val="0"/>
+                <w:numId w:val="7"/>
+              </w:numPr>
+              <w:tabs>
+                <w:tab w:val="left" w:pos="3840"/>
+              </w:tabs>
+              <w:rPr>
+                <w:sz w:val="24"/>
+                <w:szCs w:val="24"/>
+              </w:rPr>
+            </w:pPr>
+            <w:r>
+              <w:rPr>
+                <w:sz w:val="24"/>
+                <w:szCs w:val="24"/>
+              </w:rPr>
+              <w:t>Could you find the options easily?</w:t>
+            </w:r>
+          </w:p>
+        </w:tc>
+        <w:tc>
+          <w:tcPr>
+            <w:tcW w:w="1432" w:type="dxa"/>
+          </w:tcPr>
+          <w:p>
+            <w:pPr>
+              <w:tabs>
+                <w:tab w:val="left" w:pos="3840"/>
+              </w:tabs>
+              <w:jc w:val="center"/>
+              <w:rPr>
+                <w:sz w:val="24"/>
+                <w:szCs w:val="24"/>
+              </w:rPr>
+            </w:pPr>
+            <w:r>
+              <w:rPr>
+                <w:rFonts w:cstheme="minorHAnsi"/>
+                <w:sz w:val="36"/>
+                <w:szCs w:val="36"/>
+              </w:rPr>
+              <w:t xml:space="preserve">□ </w:t>
+            </w:r>
+            <w:r>
+              <w:t>Yes</w:t>
+            </w:r>
+          </w:p>
+        </w:tc>
+        <w:tc>
+          <w:tcPr>
+            <w:tcW w:w="1508" w:type="dxa"/>
+          </w:tcPr>
+          <w:p>
+            <w:pPr>
+              <w:tabs>
+                <w:tab w:val="left" w:pos="3840"/>
+              </w:tabs>
+              <w:jc w:val="center"/>
+              <w:rPr>
+                <w:sz w:val="24"/>
+                <w:szCs w:val="24"/>
+              </w:rPr>
+            </w:pPr>
+            <w:r>
+              <w:rPr>
+                <w:rFonts w:cstheme="minorHAnsi"/>
+                <w:sz w:val="36"/>
+                <w:szCs w:val="36"/>
+              </w:rPr>
+              <w:t xml:space="preserve">□ </w:t>
+            </w:r>
+            <w:r>
+              <w:t>No</w:t>
+            </w:r>
+          </w:p>
+        </w:tc>
+      </w:tr>
+      <w:tr>
+        <w:trPr>
+          <w:trHeight w:val="534"/>
+        </w:trPr>
+        <w:tc>
+          <w:tcPr>
+            <w:tcW w:w="6354" w:type="dxa"/>
+          </w:tcPr>
+          <w:p>
+            <w:pPr>
+              <w:pStyle w:val="ListParagraph"/>
+              <w:numPr>
+                <w:ilvl w:val="0"/>
+                <w:numId w:val="7"/>
+              </w:numPr>
+              <w:tabs>
+                <w:tab w:val="left" w:pos="3840"/>
+              </w:tabs>
+              <w:rPr>
+                <w:sz w:val="24"/>
+                <w:szCs w:val="24"/>
+              </w:rPr>
+            </w:pPr>
+            <w:r>
+              <w:rPr>
+                <w:sz w:val="24"/>
+                <w:szCs w:val="24"/>
+              </w:rPr>
+              <w:t>Does it show relevant confirmation messages?</w:t>
+            </w:r>
+          </w:p>
+        </w:tc>
+        <w:tc>
+          <w:tcPr>
+            <w:tcW w:w="1432" w:type="dxa"/>
+          </w:tcPr>
+          <w:p>
+            <w:pPr>
+              <w:tabs>
+                <w:tab w:val="left" w:pos="3840"/>
+              </w:tabs>
+              <w:jc w:val="center"/>
+              <w:rPr>
+                <w:sz w:val="24"/>
+                <w:szCs w:val="24"/>
+              </w:rPr>
+            </w:pPr>
+            <w:r>
+              <w:rPr>
+                <w:rFonts w:cstheme="minorHAnsi"/>
+                <w:sz w:val="36"/>
+                <w:szCs w:val="36"/>
+              </w:rPr>
+              <w:t xml:space="preserve">□ </w:t>
+            </w:r>
+            <w:r>
+              <w:t>Yes</w:t>
+            </w:r>
+          </w:p>
+        </w:tc>
+        <w:tc>
+          <w:tcPr>
+            <w:tcW w:w="1508" w:type="dxa"/>
+          </w:tcPr>
+          <w:p>
+            <w:pPr>
+              <w:tabs>
+                <w:tab w:val="left" w:pos="3840"/>
+              </w:tabs>
+              <w:jc w:val="center"/>
+              <w:rPr>
+                <w:sz w:val="24"/>
+                <w:szCs w:val="24"/>
+              </w:rPr>
+            </w:pPr>
+            <w:r>
+              <w:rPr>
+                <w:rFonts w:cstheme="minorHAnsi"/>
+                <w:sz w:val="36"/>
+                <w:szCs w:val="36"/>
+              </w:rPr>
+              <w:t xml:space="preserve">□ </w:t>
+            </w:r>
+            <w:r>
+              <w:t>No</w:t>
+            </w:r>
+          </w:p>
+        </w:tc>
+      </w:tr>
+      <w:tr>
+        <w:trPr>
+          <w:trHeight w:val="534"/>
+        </w:trPr>
+        <w:tc>
+          <w:tcPr>
+            <w:tcW w:w="9295" w:type="dxa"/>
+            <w:gridSpan w:val="3"/>
+          </w:tcPr>
+          <w:p>
+            <w:pPr>
+              <w:tabs>
+                <w:tab w:val="left" w:pos="3840"/>
+              </w:tabs>
+              <w:rPr>
+                <w:sz w:val="28"/>
+                <w:szCs w:val="28"/>
+              </w:rPr>
+            </w:pPr>
+            <w:r>
+              <w:rPr>
+                <w:sz w:val="24"/>
+                <w:szCs w:val="24"/>
+              </w:rPr>
+              <w:t>Additional Comments</w:t>
+            </w:r>
+            <w:r>
+              <w:rPr>
+                <w:sz w:val="28"/>
+                <w:szCs w:val="28"/>
+              </w:rPr>
+              <w:t xml:space="preserve"> </w:t>
+            </w:r>
+            <w:r>
+              <w:rPr>
+                <w:sz w:val="28"/>
+                <w:szCs w:val="28"/>
+              </w:rPr>
+              <w:t xml:space="preserve">             </w:t>
+            </w:r>
+          </w:p>
+          <w:p>
+            <w:pPr>
+              <w:tabs>
+                <w:tab w:val="left" w:pos="3840"/>
+              </w:tabs>
+              <w:rPr>
+                <w:sz w:val="32"/>
+                <w:szCs w:val="32"/>
+              </w:rPr>
+            </w:pPr>
+            <w:r>
+              <w:rPr>
+                <w:sz w:val="32"/>
+                <w:szCs w:val="32"/>
+              </w:rPr>
+              <w:t xml:space="preserve">     .........................................................................</w:t>
+            </w:r>
+            <w:r>
+              <w:rPr>
+                <w:sz w:val="32"/>
+                <w:szCs w:val="32"/>
+              </w:rPr>
+              <w:t>.......</w:t>
+            </w:r>
+            <w:r>
+              <w:rPr>
+                <w:sz w:val="32"/>
+                <w:szCs w:val="32"/>
+              </w:rPr>
+              <w:t>.......................</w:t>
+            </w:r>
+          </w:p>
+          <w:p>
+            <w:pPr>
+              <w:tabs>
+                <w:tab w:val="left" w:pos="3840"/>
+              </w:tabs>
+              <w:rPr>
+                <w:sz w:val="32"/>
+                <w:szCs w:val="32"/>
+              </w:rPr>
+            </w:pPr>
+            <w:r>
+              <w:rPr>
+                <w:sz w:val="32"/>
+                <w:szCs w:val="32"/>
+              </w:rPr>
+              <w:t xml:space="preserve">     .........................................................................</w:t>
+            </w:r>
+            <w:r>
+              <w:rPr>
+                <w:sz w:val="32"/>
+                <w:szCs w:val="32"/>
+              </w:rPr>
+              <w:t>.......</w:t>
+            </w:r>
+            <w:r>
+              <w:rPr>
+                <w:sz w:val="32"/>
+                <w:szCs w:val="32"/>
+              </w:rPr>
+              <w:t>.......................</w:t>
+            </w:r>
+          </w:p>
+          <w:p>
+            <w:pPr>
+              <w:tabs>
+                <w:tab w:val="left" w:pos="3840"/>
+              </w:tabs>
+              <w:rPr>
+                <w:sz w:val="32"/>
+                <w:szCs w:val="32"/>
+              </w:rPr>
+            </w:pPr>
+            <w:r>
+              <w:rPr>
+                <w:sz w:val="32"/>
+                <w:szCs w:val="32"/>
+              </w:rPr>
+              <w:t xml:space="preserve">     .........................................................................</w:t>
+            </w:r>
+            <w:r>
+              <w:rPr>
+                <w:sz w:val="32"/>
+                <w:szCs w:val="32"/>
+              </w:rPr>
+              <w:t>.......</w:t>
+            </w:r>
+            <w:r>
+              <w:rPr>
+                <w:sz w:val="32"/>
+                <w:szCs w:val="32"/>
+              </w:rPr>
+              <w:t>.......................</w:t>
+            </w:r>
+          </w:p>
+          <w:p>
+            <w:pPr>
+              <w:tabs>
+                <w:tab w:val="left" w:pos="3840"/>
+              </w:tabs>
+              <w:rPr>
+                <w:sz w:val="32"/>
+                <w:szCs w:val="32"/>
+              </w:rPr>
+            </w:pPr>
+            <w:r>
+              <w:rPr>
+                <w:sz w:val="32"/>
+                <w:szCs w:val="32"/>
+              </w:rPr>
+              <w:t xml:space="preserve">     .........................................................................</w:t>
+            </w:r>
+            <w:r>
+              <w:rPr>
+                <w:sz w:val="32"/>
+                <w:szCs w:val="32"/>
+              </w:rPr>
+              <w:t>.......</w:t>
+            </w:r>
+            <w:r>
+              <w:rPr>
+                <w:sz w:val="32"/>
+                <w:szCs w:val="32"/>
+              </w:rPr>
+              <w:t>.......................</w:t>
+            </w:r>
+          </w:p>
+          <w:p>
+            <w:pPr>
+              <w:tabs>
+                <w:tab w:val="left" w:pos="3840"/>
+              </w:tabs>
+              <w:rPr>
+                <w:sz w:val="24"/>
+                <w:szCs w:val="24"/>
+              </w:rPr>
+            </w:pPr>
+          </w:p>
+        </w:tc>
+      </w:tr>
+    </w:tbl>
+    <w:p>
+      <w:pPr>
+        <w:tabs>
+          <w:tab w:val="left" w:pos="3840"/>
+        </w:tabs>
+        <w:rPr>
+          <w:sz w:val="24"/>
+          <w:szCs w:val="24"/>
+        </w:rPr>
+      </w:pPr>
+    </w:p>
+    <w:p>
+      <w:pPr>
+        <w:tabs>
+          <w:tab w:val="left" w:pos="3840"/>
+        </w:tabs>
+        <w:rPr>
+          <w:sz w:val="24"/>
+          <w:szCs w:val="24"/>
+        </w:rPr>
+      </w:pPr>
+    </w:p>
+    <w:p>
+      <w:pPr>
+        <w:rPr>
+          <w:sz w:val="24"/>
+          <w:szCs w:val="24"/>
+        </w:rPr>
+      </w:pPr>
+    </w:p>
+    <w:p>
+      <w:pPr>
+        <w:rPr>
+          <w:sz w:val="24"/>
+          <w:szCs w:val="24"/>
+        </w:rPr>
+      </w:pPr>
+      <w:r>
+        <w:rPr>
+          <w:sz w:val="24"/>
+          <w:szCs w:val="24"/>
+        </w:rPr>
+        <w:br w:type="page"/>
+      </w:r>
+    </w:p>
+    <w:p>
+      <w:pPr>
+        <w:rPr>
+          <w:sz w:val="24"/>
+          <w:szCs w:val="24"/>
+        </w:rPr>
+      </w:pPr>
+    </w:p>
+    <w:p>
+      <w:pPr>
+        <w:rPr>
+          <w:sz w:val="24"/>
+          <w:szCs w:val="24"/>
+        </w:rPr>
+      </w:pPr>
+      <w:r>
+        <w:rPr>
+          <w:sz w:val="24"/>
+          <w:szCs w:val="24"/>
+        </w:rPr>
+        <w:t>Developer Name</w:t>
+      </w:r>
+      <w:r>
+        <w:rPr>
+          <w:sz w:val="24"/>
+          <w:szCs w:val="24"/>
+        </w:rPr>
+        <w:tab/>
+        <w:t xml:space="preserve">: </w:t>
+      </w:r>
+      <w:r>
+        <w:rPr>
+          <w:sz w:val="24"/>
+          <w:szCs w:val="24"/>
+        </w:rPr>
+        <w:t>Abhishek</w:t>
+      </w:r>
+      <w:r>
+        <w:rPr>
+          <w:sz w:val="28"/>
+          <w:szCs w:val="28"/>
+        </w:rPr>
+        <w:t xml:space="preserve"> K</w:t>
+      </w:r>
+      <w:r>
+        <w:rPr>
+          <w:sz w:val="28"/>
+          <w:szCs w:val="28"/>
+        </w:rPr>
+        <w:t>.</w:t>
+      </w:r>
+      <w:r>
+        <w:rPr>
+          <w:sz w:val="24"/>
+          <w:szCs w:val="24"/>
+        </w:rPr>
+        <w:br/>
+        <w:t>Developer IT number</w:t>
+      </w:r>
+      <w:r>
+        <w:rPr>
+          <w:sz w:val="24"/>
+          <w:szCs w:val="24"/>
+        </w:rPr>
+        <w:tab/>
+        <w:t xml:space="preserve">: </w:t>
+      </w:r>
+      <w:r>
+        <w:rPr>
+          <w:sz w:val="24"/>
+          <w:szCs w:val="24"/>
+        </w:rPr>
+        <w:t>IT17086462</w:t>
+      </w:r>
+    </w:p>
+    <w:p>
+      <w:pPr>
+        <w:rPr>
+          <w:sz w:val="24"/>
+          <w:szCs w:val="24"/>
+        </w:rPr>
+      </w:pPr>
+    </w:p>
+    <w:p>
+      <w:pPr>
+        <w:spacing w:line="256" w:lineRule="auto"/>
+        <w:rPr>
+          <w:sz w:val="28"/>
+        </w:rPr>
+      </w:pPr>
+      <w:r>
+        <w:rPr>
+          <w:b/>
+          <w:sz w:val="24"/>
+          <w:szCs w:val="24"/>
+        </w:rPr>
+        <w:t xml:space="preserve">Function Name: </w:t>
+      </w:r>
+      <w:r>
+        <w:rPr>
+          <w:sz w:val="24"/>
+          <w:szCs w:val="24"/>
+        </w:rPr>
+        <w:t>Bill Payment</w:t>
+      </w:r>
+    </w:p>
+    <w:p>
+      <w:pPr>
+        <w:rPr>
+          <w:b/>
+          <w:color w:val="2F5496" w:themeColor="accent1" w:themeShade="BF"/>
+          <w:sz w:val="28"/>
+          <w:szCs w:val="28"/>
+        </w:rPr>
+      </w:pPr>
+      <w:r>
+        <w:rPr>
+          <w:b/>
+          <w:color w:val="2F5496" w:themeColor="accent1" w:themeShade="BF"/>
+          <w:sz w:val="28"/>
+          <w:szCs w:val="28"/>
+        </w:rPr>
+        <w:t>Instructions</w:t>
+      </w:r>
+    </w:p>
+    <w:p>
+      <w:pPr>
+        <w:rPr>
+          <w:b/>
+          <w:color w:val="2F5496" w:themeColor="accent1" w:themeShade="BF"/>
+          <w:sz w:val="28"/>
+          <w:szCs w:val="28"/>
+        </w:rPr>
+      </w:pPr>
+    </w:p>
+    <w:p>
+      <w:pPr>
+        <w:pStyle w:val="ListParagraph"/>
+        <w:numPr>
+          <w:ilvl w:val="0"/>
+          <w:numId w:val="16"/>
+        </w:numPr>
+        <w:spacing w:line="256" w:lineRule="auto"/>
+        <w:rPr>
+          <w:sz w:val="24"/>
+          <w:szCs w:val="24"/>
+        </w:rPr>
+      </w:pPr>
+      <w:r>
+        <w:rPr>
+          <w:sz w:val="24"/>
+          <w:szCs w:val="24"/>
+        </w:rPr>
+        <w:t xml:space="preserve">Select </w:t>
+      </w:r>
+      <w:r>
+        <w:rPr>
+          <w:sz w:val="24"/>
+          <w:szCs w:val="24"/>
+        </w:rPr>
+        <w:t>‘</w:t>
+      </w:r>
+      <w:r>
+        <w:rPr>
+          <w:sz w:val="24"/>
+          <w:szCs w:val="24"/>
+        </w:rPr>
+        <w:t>Bill Payment</w:t>
+      </w:r>
+      <w:r>
+        <w:rPr>
+          <w:sz w:val="24"/>
+          <w:szCs w:val="24"/>
+        </w:rPr>
+        <w:t>’</w:t>
+      </w:r>
+      <w:r>
+        <w:rPr>
+          <w:sz w:val="24"/>
+          <w:szCs w:val="24"/>
+        </w:rPr>
+        <w:t xml:space="preserve"> from ‘Menu’  &gt;  ‘Transaction’ </w:t>
+      </w:r>
+    </w:p>
+    <w:p>
+      <w:pPr>
+        <w:pStyle w:val="ListParagraph"/>
+        <w:numPr>
+          <w:ilvl w:val="0"/>
+          <w:numId w:val="16"/>
+        </w:numPr>
+        <w:spacing w:line="256" w:lineRule="auto"/>
+        <w:rPr>
+          <w:sz w:val="24"/>
+          <w:szCs w:val="24"/>
+        </w:rPr>
+      </w:pPr>
+      <w:r>
+        <w:rPr>
+          <w:sz w:val="24"/>
+          <w:szCs w:val="24"/>
+        </w:rPr>
+        <w:t>Select the provider payment needs to be made to</w:t>
+      </w:r>
+    </w:p>
+    <w:p>
+      <w:pPr>
+        <w:pStyle w:val="ListParagraph"/>
+        <w:numPr>
+          <w:ilvl w:val="0"/>
+          <w:numId w:val="16"/>
+        </w:numPr>
+        <w:spacing w:line="256" w:lineRule="auto"/>
+        <w:rPr>
+          <w:sz w:val="24"/>
+          <w:szCs w:val="24"/>
+        </w:rPr>
+      </w:pPr>
+      <w:r>
+        <w:rPr>
+          <w:sz w:val="24"/>
+          <w:szCs w:val="24"/>
+        </w:rPr>
+        <w:t>Enter Amount and Effective Date</w:t>
+      </w:r>
+    </w:p>
+    <w:p>
+      <w:pPr>
+        <w:pStyle w:val="ListParagraph"/>
+        <w:numPr>
+          <w:ilvl w:val="0"/>
+          <w:numId w:val="16"/>
+        </w:numPr>
+        <w:spacing w:line="256" w:lineRule="auto"/>
+        <w:rPr>
+          <w:sz w:val="24"/>
+          <w:szCs w:val="24"/>
+        </w:rPr>
+      </w:pPr>
+      <w:r>
+        <w:rPr>
+          <w:sz w:val="24"/>
+          <w:szCs w:val="24"/>
+        </w:rPr>
+        <w:t>Tap on Make Payment</w:t>
+      </w:r>
+    </w:p>
+    <w:p>
+      <w:pPr>
+        <w:pStyle w:val="ListParagraph"/>
+        <w:numPr>
+          <w:ilvl w:val="0"/>
+          <w:numId w:val="16"/>
+        </w:numPr>
+        <w:tabs>
+          <w:tab w:val="left" w:pos="3840"/>
+        </w:tabs>
+        <w:rPr>
+          <w:sz w:val="24"/>
+          <w:szCs w:val="24"/>
+        </w:rPr>
+      </w:pPr>
+      <w:r>
+        <w:rPr>
+          <w:sz w:val="24"/>
+          <w:szCs w:val="24"/>
+        </w:rPr>
+        <w:t>Accept Confirmation Dialog</w:t>
+      </w:r>
+    </w:p>
+    <w:p>
+      <w:pPr>
+        <w:tabs>
+          <w:tab w:val="left" w:pos="3840"/>
+        </w:tabs>
+        <w:rPr>
+          <w:sz w:val="24"/>
+          <w:szCs w:val="24"/>
+        </w:rPr>
+      </w:pPr>
+    </w:p>
+    <w:tbl>
+      <w:tblPr>
+        <w:tblStyle w:val="TableGrid"/>
+        <w:tblW w:w="9295" w:type="dxa"/>
+        <w:tblLook w:val="04A0" w:firstRow="1" w:lastRow="0" w:firstColumn="1" w:lastColumn="0" w:noHBand="0" w:noVBand="1"/>
+      </w:tblPr>
+      <w:tblGrid>
+        <w:gridCol w:w="6354"/>
+        <w:gridCol w:w="1432"/>
+        <w:gridCol w:w="1509"/>
+      </w:tblGrid>
+      <w:tr>
+        <w:trPr>
+          <w:trHeight w:val="534"/>
+        </w:trPr>
+        <w:tc>
+          <w:tcPr>
+            <w:tcW w:w="6354" w:type="dxa"/>
+          </w:tcPr>
+          <w:p>
+            <w:pPr>
+              <w:pStyle w:val="ListParagraph"/>
+              <w:numPr>
+                <w:ilvl w:val="0"/>
+                <w:numId w:val="7"/>
+              </w:numPr>
+              <w:tabs>
+                <w:tab w:val="left" w:pos="3840"/>
+              </w:tabs>
+              <w:rPr>
+                <w:sz w:val="24"/>
+                <w:szCs w:val="24"/>
+              </w:rPr>
+            </w:pPr>
+            <w:r>
+              <w:rPr>
+                <w:sz w:val="24"/>
+                <w:szCs w:val="24"/>
+              </w:rPr>
+              <w:t>Is the interface user friendly?</w:t>
+            </w:r>
+          </w:p>
+        </w:tc>
+        <w:tc>
+          <w:tcPr>
+            <w:tcW w:w="1432" w:type="dxa"/>
+          </w:tcPr>
+          <w:p>
+            <w:pPr>
+              <w:tabs>
+                <w:tab w:val="left" w:pos="3840"/>
+              </w:tabs>
+              <w:jc w:val="center"/>
+              <w:rPr>
+                <w:sz w:val="24"/>
+                <w:szCs w:val="24"/>
+              </w:rPr>
+            </w:pPr>
+            <w:r>
+              <w:rPr>
+                <w:rFonts w:cstheme="minorHAnsi"/>
+                <w:sz w:val="36"/>
+                <w:szCs w:val="36"/>
+              </w:rPr>
+              <w:t xml:space="preserve">□ </w:t>
+            </w:r>
+            <w:r>
+              <w:t>Yes</w:t>
+            </w:r>
+          </w:p>
+        </w:tc>
+        <w:tc>
+          <w:tcPr>
+            <w:tcW w:w="1508" w:type="dxa"/>
+          </w:tcPr>
+          <w:p>
+            <w:pPr>
+              <w:tabs>
+                <w:tab w:val="left" w:pos="3840"/>
+              </w:tabs>
+              <w:jc w:val="center"/>
+              <w:rPr>
+                <w:sz w:val="24"/>
+                <w:szCs w:val="24"/>
+              </w:rPr>
+            </w:pPr>
+            <w:r>
+              <w:rPr>
+                <w:rFonts w:cstheme="minorHAnsi"/>
+                <w:sz w:val="36"/>
+                <w:szCs w:val="36"/>
+              </w:rPr>
+              <w:t xml:space="preserve">□ </w:t>
+            </w:r>
+            <w:r>
+              <w:t>No</w:t>
+            </w:r>
+          </w:p>
+        </w:tc>
+      </w:tr>
+      <w:tr>
+        <w:trPr>
+          <w:trHeight w:val="534"/>
+        </w:trPr>
+        <w:tc>
+          <w:tcPr>
+            <w:tcW w:w="6354" w:type="dxa"/>
+          </w:tcPr>
+          <w:p>
+            <w:pPr>
+              <w:pStyle w:val="ListParagraph"/>
+              <w:numPr>
+                <w:ilvl w:val="0"/>
+                <w:numId w:val="7"/>
+              </w:numPr>
+              <w:tabs>
+                <w:tab w:val="left" w:pos="3840"/>
+              </w:tabs>
+              <w:rPr>
+                <w:sz w:val="24"/>
+                <w:szCs w:val="24"/>
+              </w:rPr>
+            </w:pPr>
+            <w:r>
+              <w:rPr>
+                <w:sz w:val="24"/>
+                <w:szCs w:val="24"/>
+              </w:rPr>
+              <w:t>Can you understand the flow of the process?</w:t>
+            </w:r>
+          </w:p>
+        </w:tc>
+        <w:tc>
+          <w:tcPr>
+            <w:tcW w:w="1432" w:type="dxa"/>
+          </w:tcPr>
+          <w:p>
+            <w:pPr>
+              <w:tabs>
+                <w:tab w:val="left" w:pos="3840"/>
+              </w:tabs>
+              <w:jc w:val="center"/>
+              <w:rPr>
+                <w:sz w:val="24"/>
+                <w:szCs w:val="24"/>
+              </w:rPr>
+            </w:pPr>
+            <w:r>
+              <w:rPr>
+                <w:rFonts w:cstheme="minorHAnsi"/>
+                <w:sz w:val="36"/>
+                <w:szCs w:val="36"/>
+              </w:rPr>
+              <w:t xml:space="preserve">□ </w:t>
+            </w:r>
+            <w:r>
+              <w:t>Yes</w:t>
+            </w:r>
+          </w:p>
+        </w:tc>
+        <w:tc>
+          <w:tcPr>
+            <w:tcW w:w="1508" w:type="dxa"/>
+          </w:tcPr>
+          <w:p>
+            <w:pPr>
+              <w:tabs>
+                <w:tab w:val="left" w:pos="3840"/>
+              </w:tabs>
+              <w:jc w:val="center"/>
+              <w:rPr>
+                <w:sz w:val="24"/>
+                <w:szCs w:val="24"/>
+              </w:rPr>
+            </w:pPr>
+            <w:r>
+              <w:rPr>
+                <w:rFonts w:cstheme="minorHAnsi"/>
+                <w:sz w:val="36"/>
+                <w:szCs w:val="36"/>
+              </w:rPr>
+              <w:t xml:space="preserve">□ </w:t>
+            </w:r>
+            <w:r>
+              <w:t>No</w:t>
+            </w:r>
+          </w:p>
+        </w:tc>
+      </w:tr>
+      <w:tr>
+        <w:trPr>
+          <w:trHeight w:val="563"/>
+        </w:trPr>
+        <w:tc>
+          <w:tcPr>
+            <w:tcW w:w="6354" w:type="dxa"/>
+          </w:tcPr>
+          <w:p>
+            <w:pPr>
+              <w:pStyle w:val="ListParagraph"/>
+              <w:numPr>
+                <w:ilvl w:val="0"/>
+                <w:numId w:val="7"/>
+              </w:numPr>
+              <w:tabs>
+                <w:tab w:val="left" w:pos="3840"/>
+              </w:tabs>
+              <w:rPr>
+                <w:sz w:val="24"/>
+                <w:szCs w:val="24"/>
+              </w:rPr>
+            </w:pPr>
+            <w:r>
+              <w:rPr>
+                <w:sz w:val="24"/>
+                <w:szCs w:val="24"/>
+              </w:rPr>
+              <w:t>Could you find the options easily?</w:t>
+            </w:r>
+          </w:p>
+        </w:tc>
+        <w:tc>
+          <w:tcPr>
+            <w:tcW w:w="1432" w:type="dxa"/>
+          </w:tcPr>
+          <w:p>
+            <w:pPr>
+              <w:tabs>
+                <w:tab w:val="left" w:pos="3840"/>
+              </w:tabs>
+              <w:jc w:val="center"/>
+              <w:rPr>
+                <w:sz w:val="24"/>
+                <w:szCs w:val="24"/>
+              </w:rPr>
+            </w:pPr>
+            <w:r>
+              <w:rPr>
+                <w:rFonts w:cstheme="minorHAnsi"/>
+                <w:sz w:val="36"/>
+                <w:szCs w:val="36"/>
+              </w:rPr>
+              <w:t xml:space="preserve">□ </w:t>
+            </w:r>
+            <w:r>
+              <w:t>Yes</w:t>
+            </w:r>
+          </w:p>
+        </w:tc>
+        <w:tc>
+          <w:tcPr>
+            <w:tcW w:w="1508" w:type="dxa"/>
+          </w:tcPr>
+          <w:p>
+            <w:pPr>
+              <w:tabs>
+                <w:tab w:val="left" w:pos="3840"/>
+              </w:tabs>
+              <w:jc w:val="center"/>
+              <w:rPr>
+                <w:sz w:val="24"/>
+                <w:szCs w:val="24"/>
+              </w:rPr>
+            </w:pPr>
+            <w:r>
+              <w:rPr>
+                <w:rFonts w:cstheme="minorHAnsi"/>
+                <w:sz w:val="36"/>
+                <w:szCs w:val="36"/>
+              </w:rPr>
+              <w:t xml:space="preserve">□ </w:t>
+            </w:r>
+            <w:r>
+              <w:t>No</w:t>
+            </w:r>
+          </w:p>
+        </w:tc>
+      </w:tr>
+      <w:tr>
+        <w:trPr>
+          <w:trHeight w:val="534"/>
+        </w:trPr>
+        <w:tc>
+          <w:tcPr>
+            <w:tcW w:w="6354" w:type="dxa"/>
+          </w:tcPr>
+          <w:p>
+            <w:pPr>
+              <w:pStyle w:val="ListParagraph"/>
+              <w:numPr>
+                <w:ilvl w:val="0"/>
+                <w:numId w:val="7"/>
+              </w:numPr>
+              <w:tabs>
+                <w:tab w:val="left" w:pos="3840"/>
+              </w:tabs>
+              <w:rPr>
+                <w:sz w:val="24"/>
+                <w:szCs w:val="24"/>
+              </w:rPr>
+            </w:pPr>
+            <w:r>
+              <w:rPr>
+                <w:sz w:val="24"/>
+                <w:szCs w:val="24"/>
+              </w:rPr>
+              <w:t>Does it show relevant confirmation messages?</w:t>
+            </w:r>
+          </w:p>
+        </w:tc>
+        <w:tc>
+          <w:tcPr>
+            <w:tcW w:w="1432" w:type="dxa"/>
+          </w:tcPr>
+          <w:p>
+            <w:pPr>
+              <w:tabs>
+                <w:tab w:val="left" w:pos="3840"/>
+              </w:tabs>
+              <w:jc w:val="center"/>
+              <w:rPr>
+                <w:sz w:val="24"/>
+                <w:szCs w:val="24"/>
+              </w:rPr>
+            </w:pPr>
+            <w:r>
+              <w:rPr>
+                <w:rFonts w:cstheme="minorHAnsi"/>
+                <w:sz w:val="36"/>
+                <w:szCs w:val="36"/>
+              </w:rPr>
+              <w:t xml:space="preserve">□ </w:t>
+            </w:r>
+            <w:r>
+              <w:t>Yes</w:t>
+            </w:r>
+          </w:p>
+        </w:tc>
+        <w:tc>
+          <w:tcPr>
+            <w:tcW w:w="1508" w:type="dxa"/>
+          </w:tcPr>
+          <w:p>
+            <w:pPr>
+              <w:tabs>
+                <w:tab w:val="left" w:pos="3840"/>
+              </w:tabs>
+              <w:jc w:val="center"/>
+              <w:rPr>
+                <w:sz w:val="24"/>
+                <w:szCs w:val="24"/>
+              </w:rPr>
+            </w:pPr>
+            <w:r>
+              <w:rPr>
+                <w:rFonts w:cstheme="minorHAnsi"/>
+                <w:sz w:val="36"/>
+                <w:szCs w:val="36"/>
+              </w:rPr>
+              <w:t xml:space="preserve">□ </w:t>
+            </w:r>
+            <w:r>
+              <w:t>No</w:t>
+            </w:r>
+          </w:p>
+        </w:tc>
+      </w:tr>
+      <w:tr>
+        <w:trPr>
+          <w:trHeight w:val="534"/>
+        </w:trPr>
+        <w:tc>
+          <w:tcPr>
+            <w:tcW w:w="9295" w:type="dxa"/>
+            <w:gridSpan w:val="3"/>
+          </w:tcPr>
+          <w:p>
+            <w:pPr>
+              <w:tabs>
+                <w:tab w:val="left" w:pos="3840"/>
+              </w:tabs>
+              <w:rPr>
+                <w:sz w:val="28"/>
+                <w:szCs w:val="28"/>
+              </w:rPr>
+            </w:pPr>
+            <w:r>
+              <w:rPr>
+                <w:sz w:val="24"/>
+                <w:szCs w:val="24"/>
+              </w:rPr>
+              <w:t>Additional Comments</w:t>
+            </w:r>
+            <w:r>
+              <w:rPr>
+                <w:sz w:val="28"/>
+                <w:szCs w:val="28"/>
+              </w:rPr>
+              <w:t xml:space="preserve"> </w:t>
+            </w:r>
+            <w:r>
+              <w:rPr>
+                <w:sz w:val="28"/>
+                <w:szCs w:val="28"/>
+              </w:rPr>
+              <w:t xml:space="preserve">             </w:t>
+            </w:r>
+          </w:p>
+          <w:p>
+            <w:pPr>
+              <w:tabs>
+                <w:tab w:val="left" w:pos="3840"/>
+              </w:tabs>
+              <w:rPr>
+                <w:sz w:val="32"/>
+                <w:szCs w:val="32"/>
+              </w:rPr>
+            </w:pPr>
+            <w:r>
+              <w:rPr>
+                <w:sz w:val="32"/>
+                <w:szCs w:val="32"/>
+              </w:rPr>
+              <w:t xml:space="preserve">     .........................................................................</w:t>
+            </w:r>
+            <w:r>
+              <w:rPr>
+                <w:sz w:val="32"/>
+                <w:szCs w:val="32"/>
+              </w:rPr>
+              <w:t>.......</w:t>
+            </w:r>
+            <w:r>
+              <w:rPr>
+                <w:sz w:val="32"/>
+                <w:szCs w:val="32"/>
+              </w:rPr>
+              <w:t>.......................</w:t>
+            </w:r>
+          </w:p>
+          <w:p>
+            <w:pPr>
+              <w:tabs>
+                <w:tab w:val="left" w:pos="3840"/>
+              </w:tabs>
+              <w:rPr>
+                <w:sz w:val="32"/>
+                <w:szCs w:val="32"/>
+              </w:rPr>
+            </w:pPr>
+            <w:r>
+              <w:rPr>
+                <w:sz w:val="32"/>
+                <w:szCs w:val="32"/>
+              </w:rPr>
+              <w:t xml:space="preserve">     .........................................................................</w:t>
+            </w:r>
+            <w:r>
+              <w:rPr>
+                <w:sz w:val="32"/>
+                <w:szCs w:val="32"/>
+              </w:rPr>
+              <w:t>.......</w:t>
+            </w:r>
+            <w:r>
+              <w:rPr>
+                <w:sz w:val="32"/>
+                <w:szCs w:val="32"/>
+              </w:rPr>
+              <w:t>.......................</w:t>
+            </w:r>
+          </w:p>
+          <w:p>
+            <w:pPr>
+              <w:tabs>
+                <w:tab w:val="left" w:pos="3840"/>
+              </w:tabs>
+              <w:rPr>
+                <w:sz w:val="32"/>
+                <w:szCs w:val="32"/>
+              </w:rPr>
+            </w:pPr>
+            <w:r>
+              <w:rPr>
+                <w:sz w:val="32"/>
+                <w:szCs w:val="32"/>
+              </w:rPr>
+              <w:t xml:space="preserve">     .........................................................................</w:t>
+            </w:r>
+            <w:r>
+              <w:rPr>
+                <w:sz w:val="32"/>
+                <w:szCs w:val="32"/>
+              </w:rPr>
+              <w:t>.......</w:t>
+            </w:r>
+            <w:r>
+              <w:rPr>
+                <w:sz w:val="32"/>
+                <w:szCs w:val="32"/>
+              </w:rPr>
+              <w:t>.......................</w:t>
+            </w:r>
+          </w:p>
+          <w:p>
+            <w:pPr>
+              <w:tabs>
+                <w:tab w:val="left" w:pos="3840"/>
+              </w:tabs>
+              <w:rPr>
+                <w:sz w:val="32"/>
+                <w:szCs w:val="32"/>
+              </w:rPr>
+            </w:pPr>
+            <w:r>
+              <w:rPr>
+                <w:sz w:val="32"/>
+                <w:szCs w:val="32"/>
+              </w:rPr>
+              <w:t xml:space="preserve">     .........................................................................</w:t>
+            </w:r>
+            <w:r>
+              <w:rPr>
+                <w:sz w:val="32"/>
+                <w:szCs w:val="32"/>
+              </w:rPr>
+              <w:t>.......</w:t>
+            </w:r>
+            <w:r>
+              <w:rPr>
+                <w:sz w:val="32"/>
+                <w:szCs w:val="32"/>
+              </w:rPr>
+              <w:t>.......................</w:t>
+            </w:r>
+          </w:p>
+          <w:p>
+            <w:pPr>
+              <w:tabs>
+                <w:tab w:val="left" w:pos="3840"/>
+              </w:tabs>
+              <w:rPr>
+                <w:sz w:val="24"/>
+                <w:szCs w:val="24"/>
+              </w:rPr>
+            </w:pPr>
+          </w:p>
+        </w:tc>
+      </w:tr>
+    </w:tbl>
+    <w:p>
+      <w:pPr>
+        <w:tabs>
+          <w:tab w:val="left" w:pos="3840"/>
+        </w:tabs>
         <w:rPr>
           <w:sz w:val="24"/>
           <w:szCs w:val="24"/>
@@ -5351,6 +8692,178 @@
     </w:lvl>
   </w:abstractNum>
   <w:abstractNum w:abstractNumId="2" w15:restartNumberingAfterBreak="0">
+    <w:nsid w:val="33FF6E7E"/>
+    <w:multiLevelType w:val="hybridMultilevel"/>
+    <w:tmpl w:val="4F109D9C"/>
+    <w:lvl w:ilvl="0" w:tplc="0409000F">
+      <w:start w:val="1"/>
+      <w:numFmt w:val="decimal"/>
+      <w:lvlText w:val="%1."/>
+      <w:lvlJc w:val="left"/>
+      <w:pPr>
+        <w:ind w:left="1080" w:hanging="360"/>
+      </w:pPr>
+    </w:lvl>
+    <w:lvl w:ilvl="1" w:tplc="04090019">
+      <w:start w:val="1"/>
+      <w:numFmt w:val="lowerLetter"/>
+      <w:lvlText w:val="%2."/>
+      <w:lvlJc w:val="left"/>
+      <w:pPr>
+        <w:ind w:left="1800" w:hanging="360"/>
+      </w:pPr>
+    </w:lvl>
+    <w:lvl w:ilvl="2" w:tplc="0409001B">
+      <w:start w:val="1"/>
+      <w:numFmt w:val="lowerRoman"/>
+      <w:lvlText w:val="%3."/>
+      <w:lvlJc w:val="right"/>
+      <w:pPr>
+        <w:ind w:left="2520" w:hanging="180"/>
+      </w:pPr>
+    </w:lvl>
+    <w:lvl w:ilvl="3" w:tplc="0409000F">
+      <w:start w:val="1"/>
+      <w:numFmt w:val="decimal"/>
+      <w:lvlText w:val="%4."/>
+      <w:lvlJc w:val="left"/>
+      <w:pPr>
+        <w:ind w:left="3240" w:hanging="360"/>
+      </w:pPr>
+    </w:lvl>
+    <w:lvl w:ilvl="4" w:tplc="04090019">
+      <w:start w:val="1"/>
+      <w:numFmt w:val="lowerLetter"/>
+      <w:lvlText w:val="%5."/>
+      <w:lvlJc w:val="left"/>
+      <w:pPr>
+        <w:ind w:left="3960" w:hanging="360"/>
+      </w:pPr>
+    </w:lvl>
+    <w:lvl w:ilvl="5" w:tplc="0409001B">
+      <w:start w:val="1"/>
+      <w:numFmt w:val="lowerRoman"/>
+      <w:lvlText w:val="%6."/>
+      <w:lvlJc w:val="right"/>
+      <w:pPr>
+        <w:ind w:left="4680" w:hanging="180"/>
+      </w:pPr>
+    </w:lvl>
+    <w:lvl w:ilvl="6" w:tplc="0409000F">
+      <w:start w:val="1"/>
+      <w:numFmt w:val="decimal"/>
+      <w:lvlText w:val="%7."/>
+      <w:lvlJc w:val="left"/>
+      <w:pPr>
+        <w:ind w:left="5400" w:hanging="360"/>
+      </w:pPr>
+    </w:lvl>
+    <w:lvl w:ilvl="7" w:tplc="04090019">
+      <w:start w:val="1"/>
+      <w:numFmt w:val="lowerLetter"/>
+      <w:lvlText w:val="%8."/>
+      <w:lvlJc w:val="left"/>
+      <w:pPr>
+        <w:ind w:left="6120" w:hanging="360"/>
+      </w:pPr>
+    </w:lvl>
+    <w:lvl w:ilvl="8" w:tplc="0409001B">
+      <w:start w:val="1"/>
+      <w:numFmt w:val="lowerRoman"/>
+      <w:lvlText w:val="%9."/>
+      <w:lvlJc w:val="right"/>
+      <w:pPr>
+        <w:ind w:left="6840" w:hanging="180"/>
+      </w:pPr>
+    </w:lvl>
+  </w:abstractNum>
+  <w:abstractNum w:abstractNumId="3" w15:restartNumberingAfterBreak="0">
+    <w:nsid w:val="428704DC"/>
+    <w:multiLevelType w:val="hybridMultilevel"/>
+    <w:tmpl w:val="169808A2"/>
+    <w:lvl w:ilvl="0" w:tplc="0409000F">
+      <w:start w:val="1"/>
+      <w:numFmt w:val="decimal"/>
+      <w:lvlText w:val="%1."/>
+      <w:lvlJc w:val="left"/>
+      <w:pPr>
+        <w:ind w:left="720" w:hanging="360"/>
+      </w:pPr>
+    </w:lvl>
+    <w:lvl w:ilvl="1" w:tplc="04090019" w:tentative="1">
+      <w:start w:val="1"/>
+      <w:numFmt w:val="lowerLetter"/>
+      <w:lvlText w:val="%2."/>
+      <w:lvlJc w:val="left"/>
+      <w:pPr>
+        <w:ind w:left="1440" w:hanging="360"/>
+      </w:pPr>
+    </w:lvl>
+    <w:lvl w:ilvl="2" w:tplc="0409001B" w:tentative="1">
+      <w:start w:val="1"/>
+      <w:numFmt w:val="lowerRoman"/>
+      <w:lvlText w:val="%3."/>
+      <w:lvlJc w:val="right"/>
+      <w:pPr>
+        <w:ind w:left="2160" w:hanging="180"/>
+      </w:pPr>
+    </w:lvl>
+    <w:lvl w:ilvl="3" w:tplc="0409000F" w:tentative="1">
+      <w:start w:val="1"/>
+      <w:numFmt w:val="decimal"/>
+      <w:lvlText w:val="%4."/>
+      <w:lvlJc w:val="left"/>
+      <w:pPr>
+        <w:ind w:left="2880" w:hanging="360"/>
+      </w:pPr>
+    </w:lvl>
+    <w:lvl w:ilvl="4" w:tplc="04090019" w:tentative="1">
+      <w:start w:val="1"/>
+      <w:numFmt w:val="lowerLetter"/>
+      <w:lvlText w:val="%5."/>
+      <w:lvlJc w:val="left"/>
+      <w:pPr>
+        <w:ind w:left="3600" w:hanging="360"/>
+      </w:pPr>
+    </w:lvl>
+    <w:lvl w:ilvl="5" w:tplc="0409001B" w:tentative="1">
+      <w:start w:val="1"/>
+      <w:numFmt w:val="lowerRoman"/>
+      <w:lvlText w:val="%6."/>
+      <w:lvlJc w:val="right"/>
+      <w:pPr>
+        <w:ind w:left="4320" w:hanging="180"/>
+      </w:pPr>
+    </w:lvl>
+    <w:lvl w:ilvl="6" w:tplc="0409000F" w:tentative="1">
+      <w:start w:val="1"/>
+      <w:numFmt w:val="decimal"/>
+      <w:lvlText w:val="%7."/>
+      <w:lvlJc w:val="left"/>
+      <w:pPr>
+        <w:ind w:left="5040" w:hanging="360"/>
+      </w:pPr>
+    </w:lvl>
+    <w:lvl w:ilvl="7" w:tplc="04090019" w:tentative="1">
+      <w:start w:val="1"/>
+      <w:numFmt w:val="lowerLetter"/>
+      <w:lvlText w:val="%8."/>
+      <w:lvlJc w:val="left"/>
+      <w:pPr>
+        <w:ind w:left="5760" w:hanging="360"/>
+      </w:pPr>
+    </w:lvl>
+    <w:lvl w:ilvl="8" w:tplc="0409001B" w:tentative="1">
+      <w:start w:val="1"/>
+      <w:numFmt w:val="lowerRoman"/>
+      <w:lvlText w:val="%9."/>
+      <w:lvlJc w:val="right"/>
+      <w:pPr>
+        <w:ind w:left="6480" w:hanging="180"/>
+      </w:pPr>
+    </w:lvl>
+  </w:abstractNum>
+  <w:abstractNum w:abstractNumId="4" w15:restartNumberingAfterBreak="0">
     <w:nsid w:val="4959153B"/>
     <w:multiLevelType w:val="hybridMultilevel"/>
     <w:tmpl w:val="4F109D9C"/>
@@ -5436,7 +8949,7 @@
       </w:pPr>
     </w:lvl>
   </w:abstractNum>
-  <w:abstractNum w:abstractNumId="3" w15:restartNumberingAfterBreak="0">
+  <w:abstractNum w:abstractNumId="5" w15:restartNumberingAfterBreak="0">
     <w:nsid w:val="50260C9D"/>
     <w:multiLevelType w:val="hybridMultilevel"/>
     <w:tmpl w:val="9DD6C580"/>
@@ -5522,7 +9035,7 @@
       </w:pPr>
     </w:lvl>
   </w:abstractNum>
-  <w:abstractNum w:abstractNumId="4" w15:restartNumberingAfterBreak="0">
+  <w:abstractNum w:abstractNumId="6" w15:restartNumberingAfterBreak="0">
     <w:nsid w:val="50F17E3B"/>
     <w:multiLevelType w:val="hybridMultilevel"/>
     <w:tmpl w:val="0646E678"/>
@@ -5662,7 +9175,7 @@
       </w:rPr>
     </w:lvl>
   </w:abstractNum>
-  <w:abstractNum w:abstractNumId="5" w15:restartNumberingAfterBreak="0">
+  <w:abstractNum w:abstractNumId="7" w15:restartNumberingAfterBreak="0">
     <w:nsid w:val="5BEE7997"/>
     <w:multiLevelType w:val="hybridMultilevel"/>
     <w:tmpl w:val="B1302756"/>
@@ -5748,7 +9261,7 @@
       </w:pPr>
     </w:lvl>
   </w:abstractNum>
-  <w:abstractNum w:abstractNumId="6" w15:restartNumberingAfterBreak="0">
+  <w:abstractNum w:abstractNumId="8" w15:restartNumberingAfterBreak="0">
     <w:nsid w:val="637F5A23"/>
     <w:multiLevelType w:val="hybridMultilevel"/>
     <w:tmpl w:val="6A0CA820"/>
@@ -5837,7 +9350,7 @@
       </w:pPr>
     </w:lvl>
   </w:abstractNum>
-  <w:abstractNum w:abstractNumId="7" w15:restartNumberingAfterBreak="0">
+  <w:abstractNum w:abstractNumId="9" w15:restartNumberingAfterBreak="0">
     <w:nsid w:val="63F62194"/>
     <w:multiLevelType w:val="hybridMultilevel"/>
     <w:tmpl w:val="D88286BA"/>
@@ -5923,7 +9436,7 @@
       </w:pPr>
     </w:lvl>
   </w:abstractNum>
-  <w:abstractNum w:abstractNumId="8" w15:restartNumberingAfterBreak="0">
+  <w:abstractNum w:abstractNumId="10" w15:restartNumberingAfterBreak="0">
     <w:nsid w:val="63FE42C0"/>
     <w:multiLevelType w:val="hybridMultilevel"/>
     <w:tmpl w:val="6A0CA820"/>
@@ -6012,7 +9525,93 @@
       </w:pPr>
     </w:lvl>
   </w:abstractNum>
-  <w:abstractNum w:abstractNumId="9" w15:restartNumberingAfterBreak="0">
+  <w:abstractNum w:abstractNumId="11" w15:restartNumberingAfterBreak="0">
+    <w:nsid w:val="683D2AA1"/>
+    <w:multiLevelType w:val="hybridMultilevel"/>
+    <w:tmpl w:val="4F109D9C"/>
+    <w:lvl w:ilvl="0" w:tplc="0409000F">
+      <w:start w:val="1"/>
+      <w:numFmt w:val="decimal"/>
+      <w:lvlText w:val="%1."/>
+      <w:lvlJc w:val="left"/>
+      <w:pPr>
+        <w:ind w:left="1080" w:hanging="360"/>
+      </w:pPr>
+    </w:lvl>
+    <w:lvl w:ilvl="1" w:tplc="04090019">
+      <w:start w:val="1"/>
+      <w:numFmt w:val="lowerLetter"/>
+      <w:lvlText w:val="%2."/>
+      <w:lvlJc w:val="left"/>
+      <w:pPr>
+        <w:ind w:left="1800" w:hanging="360"/>
+      </w:pPr>
+    </w:lvl>
+    <w:lvl w:ilvl="2" w:tplc="0409001B">
+      <w:start w:val="1"/>
+      <w:numFmt w:val="lowerRoman"/>
+      <w:lvlText w:val="%3."/>
+      <w:lvlJc w:val="right"/>
+      <w:pPr>
+        <w:ind w:left="2520" w:hanging="180"/>
+      </w:pPr>
+    </w:lvl>
+    <w:lvl w:ilvl="3" w:tplc="0409000F">
+      <w:start w:val="1"/>
+      <w:numFmt w:val="decimal"/>
+      <w:lvlText w:val="%4."/>
+      <w:lvlJc w:val="left"/>
+      <w:pPr>
+        <w:ind w:left="3240" w:hanging="360"/>
+      </w:pPr>
+    </w:lvl>
+    <w:lvl w:ilvl="4" w:tplc="04090019">
+      <w:start w:val="1"/>
+      <w:numFmt w:val="lowerLetter"/>
+      <w:lvlText w:val="%5."/>
+      <w:lvlJc w:val="left"/>
+      <w:pPr>
+        <w:ind w:left="3960" w:hanging="360"/>
+      </w:pPr>
+    </w:lvl>
+    <w:lvl w:ilvl="5" w:tplc="0409001B">
+      <w:start w:val="1"/>
+      <w:numFmt w:val="lowerRoman"/>
+      <w:lvlText w:val="%6."/>
+      <w:lvlJc w:val="right"/>
+      <w:pPr>
+        <w:ind w:left="4680" w:hanging="180"/>
+      </w:pPr>
+    </w:lvl>
+    <w:lvl w:ilvl="6" w:tplc="0409000F">
+      <w:start w:val="1"/>
+      <w:numFmt w:val="decimal"/>
+      <w:lvlText w:val="%7."/>
+      <w:lvlJc w:val="left"/>
+      <w:pPr>
+        <w:ind w:left="5400" w:hanging="360"/>
+      </w:pPr>
+    </w:lvl>
+    <w:lvl w:ilvl="7" w:tplc="04090019">
+      <w:start w:val="1"/>
+      <w:numFmt w:val="lowerLetter"/>
+      <w:lvlText w:val="%8."/>
+      <w:lvlJc w:val="left"/>
+      <w:pPr>
+        <w:ind w:left="6120" w:hanging="360"/>
+      </w:pPr>
+    </w:lvl>
+    <w:lvl w:ilvl="8" w:tplc="0409001B">
+      <w:start w:val="1"/>
+      <w:numFmt w:val="lowerRoman"/>
+      <w:lvlText w:val="%9."/>
+      <w:lvlJc w:val="right"/>
+      <w:pPr>
+        <w:ind w:left="6840" w:hanging="180"/>
+      </w:pPr>
+    </w:lvl>
+  </w:abstractNum>
+  <w:abstractNum w:abstractNumId="12" w15:restartNumberingAfterBreak="0">
     <w:nsid w:val="6B2960E1"/>
     <w:multiLevelType w:val="hybridMultilevel"/>
     <w:tmpl w:val="CCB48C34"/>
@@ -6098,7 +9697,93 @@
       </w:pPr>
     </w:lvl>
   </w:abstractNum>
-  <w:abstractNum w:abstractNumId="10" w15:restartNumberingAfterBreak="0">
+  <w:abstractNum w:abstractNumId="13" w15:restartNumberingAfterBreak="0">
+    <w:nsid w:val="6E284E9D"/>
+    <w:multiLevelType w:val="hybridMultilevel"/>
+    <w:tmpl w:val="643CBEDC"/>
+    <w:lvl w:ilvl="0" w:tplc="0409000F">
+      <w:start w:val="1"/>
+      <w:numFmt w:val="decimal"/>
+      <w:lvlText w:val="%1."/>
+      <w:lvlJc w:val="left"/>
+      <w:pPr>
+        <w:ind w:left="720" w:hanging="360"/>
+      </w:pPr>
+    </w:lvl>
+    <w:lvl w:ilvl="1" w:tplc="04090019" w:tentative="1">
+      <w:start w:val="1"/>
+      <w:numFmt w:val="lowerLetter"/>
+      <w:lvlText w:val="%2."/>
+      <w:lvlJc w:val="left"/>
+      <w:pPr>
+        <w:ind w:left="1440" w:hanging="360"/>
+      </w:pPr>
+    </w:lvl>
+    <w:lvl w:ilvl="2" w:tplc="0409001B" w:tentative="1">
+      <w:start w:val="1"/>
+      <w:numFmt w:val="lowerRoman"/>
+      <w:lvlText w:val="%3."/>
+      <w:lvlJc w:val="right"/>
+      <w:pPr>
+        <w:ind w:left="2160" w:hanging="180"/>
+      </w:pPr>
+    </w:lvl>
+    <w:lvl w:ilvl="3" w:tplc="0409000F" w:tentative="1">
+      <w:start w:val="1"/>
+      <w:numFmt w:val="decimal"/>
+      <w:lvlText w:val="%4."/>
+      <w:lvlJc w:val="left"/>
+      <w:pPr>
+        <w:ind w:left="2880" w:hanging="360"/>
+      </w:pPr>
+    </w:lvl>
+    <w:lvl w:ilvl="4" w:tplc="04090019" w:tentative="1">
+      <w:start w:val="1"/>
+      <w:numFmt w:val="lowerLetter"/>
+      <w:lvlText w:val="%5."/>
+      <w:lvlJc w:val="left"/>
+      <w:pPr>
+        <w:ind w:left="3600" w:hanging="360"/>
+      </w:pPr>
+    </w:lvl>
+    <w:lvl w:ilvl="5" w:tplc="0409001B" w:tentative="1">
+      <w:start w:val="1"/>
+      <w:numFmt w:val="lowerRoman"/>
+      <w:lvlText w:val="%6."/>
+      <w:lvlJc w:val="right"/>
+      <w:pPr>
+        <w:ind w:left="4320" w:hanging="180"/>
+      </w:pPr>
+    </w:lvl>
+    <w:lvl w:ilvl="6" w:tplc="0409000F" w:tentative="1">
+      <w:start w:val="1"/>
+      <w:numFmt w:val="decimal"/>
+      <w:lvlText w:val="%7."/>
+      <w:lvlJc w:val="left"/>
+      <w:pPr>
+        <w:ind w:left="5040" w:hanging="360"/>
+      </w:pPr>
+    </w:lvl>
+    <w:lvl w:ilvl="7" w:tplc="04090019" w:tentative="1">
+      <w:start w:val="1"/>
+      <w:numFmt w:val="lowerLetter"/>
+      <w:lvlText w:val="%8."/>
+      <w:lvlJc w:val="left"/>
+      <w:pPr>
+        <w:ind w:left="5760" w:hanging="360"/>
+      </w:pPr>
+    </w:lvl>
+    <w:lvl w:ilvl="8" w:tplc="0409001B" w:tentative="1">
+      <w:start w:val="1"/>
+      <w:numFmt w:val="lowerRoman"/>
+      <w:lvlText w:val="%9."/>
+      <w:lvlJc w:val="right"/>
+      <w:pPr>
+        <w:ind w:left="6480" w:hanging="180"/>
+      </w:pPr>
+    </w:lvl>
+  </w:abstractNum>
+  <w:abstractNum w:abstractNumId="14" w15:restartNumberingAfterBreak="0">
     <w:nsid w:val="704964EA"/>
     <w:multiLevelType w:val="hybridMultilevel"/>
     <w:tmpl w:val="5406DCF8"/>
@@ -6185,25 +9870,25 @@
     </w:lvl>
   </w:abstractNum>
   <w:num w:numId="1">
-    <w:abstractNumId w:val="4"/>
+    <w:abstractNumId w:val="6"/>
   </w:num>
   <w:num w:numId="2">
+    <w:abstractNumId w:val="14"/>
+  </w:num>
+  <w:num w:numId="3">
+    <w:abstractNumId w:val="7"/>
+  </w:num>
+  <w:num w:numId="4">
     <w:abstractNumId w:val="10"/>
   </w:num>
-  <w:num w:numId="3">
-    <w:abstractNumId w:val="5"/>
-  </w:num>
-  <w:num w:numId="4">
+  <w:num w:numId="5">
     <w:abstractNumId w:val="8"/>
   </w:num>
-  <w:num w:numId="5">
-    <w:abstractNumId w:val="6"/>
-  </w:num>
   <w:num w:numId="6">
-    <w:abstractNumId w:val="7"/>
+    <w:abstractNumId w:val="9"/>
   </w:num>
   <w:num w:numId="7">
-    <w:abstractNumId w:val="3"/>
+    <w:abstractNumId w:val="5"/>
   </w:num>
   <w:num w:numId="8">
     <w:abstractNumId w:val="1"/>
@@ -6212,10 +9897,106 @@
     <w:abstractNumId w:val="0"/>
   </w:num>
   <w:num w:numId="10">
-    <w:abstractNumId w:val="2"/>
+    <w:abstractNumId w:val="4"/>
   </w:num>
   <w:num w:numId="11">
-    <w:abstractNumId w:val="9"/>
+    <w:abstractNumId w:val="12"/>
+  </w:num>
+  <w:num w:numId="12">
+    <w:abstractNumId w:val="2"/>
+    <w:lvlOverride w:ilvl="0">
+      <w:startOverride w:val="1"/>
+    </w:lvlOverride>
+    <w:lvlOverride w:ilvl="1">
+      <w:startOverride w:val="1"/>
+    </w:lvlOverride>
+    <w:lvlOverride w:ilvl="2">
+      <w:startOverride w:val="1"/>
+    </w:lvlOverride>
+    <w:lvlOverride w:ilvl="3">
+      <w:startOverride w:val="1"/>
+    </w:lvlOverride>
+    <w:lvlOverride w:ilvl="4">
+      <w:startOverride w:val="1"/>
+    </w:lvlOverride>
+    <w:lvlOverride w:ilvl="5">
+      <w:startOverride w:val="1"/>
+    </w:lvlOverride>
+    <w:lvlOverride w:ilvl="6">
+      <w:startOverride w:val="1"/>
+    </w:lvlOverride>
+    <w:lvlOverride w:ilvl="7">
+      <w:startOverride w:val="1"/>
+    </w:lvlOverride>
+    <w:lvlOverride w:ilvl="8">
+      <w:startOverride w:val="1"/>
+    </w:lvlOverride>
+  </w:num>
+  <w:num w:numId="13">
+    <w:abstractNumId w:val="12"/>
+    <w:lvlOverride w:ilvl="0">
+      <w:startOverride w:val="1"/>
+    </w:lvlOverride>
+    <w:lvlOverride w:ilvl="1">
+      <w:startOverride w:val="1"/>
+    </w:lvlOverride>
+    <w:lvlOverride w:ilvl="2">
+      <w:startOverride w:val="1"/>
+    </w:lvlOverride>
+    <w:lvlOverride w:ilvl="3">
+      <w:startOverride w:val="1"/>
+    </w:lvlOverride>
+    <w:lvlOverride w:ilvl="4">
+      <w:startOverride w:val="1"/>
+    </w:lvlOverride>
+    <w:lvlOverride w:ilvl="5">
+      <w:startOverride w:val="1"/>
+    </w:lvlOverride>
+    <w:lvlOverride w:ilvl="6">
+      <w:startOverride w:val="1"/>
+    </w:lvlOverride>
+    <w:lvlOverride w:ilvl="7">
+      <w:startOverride w:val="1"/>
+    </w:lvlOverride>
+    <w:lvlOverride w:ilvl="8">
+      <w:startOverride w:val="1"/>
+    </w:lvlOverride>
+  </w:num>
+  <w:num w:numId="14">
+    <w:abstractNumId w:val="11"/>
+    <w:lvlOverride w:ilvl="0">
+      <w:startOverride w:val="1"/>
+    </w:lvlOverride>
+    <w:lvlOverride w:ilvl="1">
+      <w:startOverride w:val="1"/>
+    </w:lvlOverride>
+    <w:lvlOverride w:ilvl="2">
+      <w:startOverride w:val="1"/>
+    </w:lvlOverride>
+    <w:lvlOverride w:ilvl="3">
+      <w:startOverride w:val="1"/>
+    </w:lvlOverride>
+    <w:lvlOverride w:ilvl="4">
+      <w:startOverride w:val="1"/>
+    </w:lvlOverride>
+    <w:lvlOverride w:ilvl="5">
+      <w:startOverride w:val="1"/>
+    </w:lvlOverride>
+    <w:lvlOverride w:ilvl="6">
+      <w:startOverride w:val="1"/>
+    </w:lvlOverride>
+    <w:lvlOverride w:ilvl="7">
+      <w:startOverride w:val="1"/>
+    </w:lvlOverride>
+    <w:lvlOverride w:ilvl="8">
+      <w:startOverride w:val="1"/>
+    </w:lvlOverride>
+  </w:num>
+  <w:num w:numId="15">
+    <w:abstractNumId w:val="3"/>
+  </w:num>
+  <w:num w:numId="16">
+    <w:abstractNumId w:val="13"/>
   </w:num>
 </w:numbering>
 </file>
@@ -6617,7 +10398,7 @@
   <w:style w:type="paragraph" w:default="1" w:styleId="Normal">
     <w:name w:val="Normal"/>
     <w:qFormat/>
-    <w:rsid w:val="006B2884"/>
+    <w:rsid w:val="000753BC"/>
   </w:style>
   <w:style w:type="character" w:default="1" w:styleId="DefaultParagraphFont">
     <w:name w:val="Default Paragraph Font"/>

</xml_diff>